<commit_message>
quase toda a explicaçao
</commit_message>
<xml_diff>
--- a/Documents/Modelo_para_Trabalho_TecnicasProgramacao.docx
+++ b/Documents/Modelo_para_Trabalho_TecnicasProgramacao.docx
@@ -604,18 +604,37 @@
       <w:pPr>
         <w:pStyle w:val="Normal"/>
         <w:jc w:val="both"/>
+        <w:rPr/>
+      </w:pPr>
+      <w:r>
+        <w:rPr/>
+        <w:tab/>
+      </w:r>
+    </w:p>
+    <w:p>
+      <w:pPr>
+        <w:pStyle w:val="Normal"/>
+        <w:jc w:val="both"/>
+        <w:rPr/>
+      </w:pPr>
+      <w:r>
+        <w:rPr/>
+        <w:tab/>
+      </w:r>
+      <w:r>
+        <w:rPr>
+          <w:sz w:val="24"/>
+          <w:szCs w:val="24"/>
+        </w:rPr>
+        <w:t xml:space="preserve">O jogo Descent Into Madnesse é um jogo de plataforma em terceira pessoa que permite um ou dois jogadores. </w:t>
+      </w:r>
+      <w:r>
         <w:rPr>
           <w:sz w:val="24"/>
           <w:szCs w:val="21"/>
           <w:lang w:eastAsia="en-US"/>
         </w:rPr>
-      </w:pPr>
-      <w:r>
-        <w:rPr>
-          <w:sz w:val="24"/>
-          <w:szCs w:val="21"/>
-          <w:lang w:eastAsia="en-US"/>
-        </w:rPr>
+        <w:t>Quando o programa é executado, o usuário se depara com um menu principal, onde pode escolher  jogar a primeira ou a segunda fase do início ou a partir de um ponto salvo em outra sessão, escolher o número de jogadores ou sair do jogo. O outro menu existente no jogo é o menu de pause, que oferece as opções de voltar a jogar, sair do jogo ou salvar a fase, e pode ser acessado apertando a tecla ESC dentro de uma fase.</w:t>
       </w:r>
     </w:p>
     <w:p>
@@ -623,19 +642,15 @@
         <w:pStyle w:val="Normal"/>
         <w:ind w:firstLine="567"/>
         <w:jc w:val="both"/>
+        <w:rPr/>
+      </w:pPr>
+      <w:r>
         <w:rPr>
           <w:sz w:val="24"/>
           <w:szCs w:val="21"/>
           <w:lang w:eastAsia="en-US"/>
         </w:rPr>
-      </w:pPr>
-      <w:r>
-        <w:rPr>
-          <w:sz w:val="24"/>
-          <w:szCs w:val="21"/>
-          <w:lang w:eastAsia="en-US"/>
-        </w:rPr>
-        <w:t>Quando o programa é executado, o usuário se depara com um menu principal, onde pode escolher  jogar a primeira ou a segunda fase do início ou a partir de um ponto salvo em outra sessão, escolher o número de jogadores ou sair do jogo. O outro menu existente no jogo é o menu de pause, que oferece as opções de voltar a jogar, sair do jogo ou salvar a fase, e pode ser acessado apertando a tecla ESC dentro de uma fase.</w:t>
+        <w:t>&lt;&lt;Colocar menus com mais botão&gt;&gt;</w:t>
       </w:r>
     </w:p>
     <w:p>
@@ -2090,12 +2105,14 @@
         <w:jc w:val="center"/>
         <w:rPr/>
       </w:pPr>
+      <w:bookmarkStart w:id="1" w:name="__DdeLink__1113_2702741869"/>
       <w:r>
         <w:rPr>
           <w:sz w:val="24"/>
         </w:rPr>
         <w:t>Figuras 12 e 13 : Diálogo para escrita do nome do jogador e classificação dos jogadores.</w:t>
       </w:r>
+      <w:bookmarkEnd w:id="1"/>
     </w:p>
     <w:p>
       <w:pPr>
@@ -2154,163 +2171,7 @@
         </w:rPr>
       </w:pPr>
       <w:r>
-        <w:rPr>
-          <w:lang w:eastAsia="en-US"/>
-        </w:rPr>
-        <w:t xml:space="preserve">Nesta seção se deve discorrer a explicação </w:t>
-      </w:r>
-      <w:r>
-        <w:rPr>
-          <w:szCs w:val="21"/>
-          <w:lang w:eastAsia="en-US"/>
-        </w:rPr>
-        <w:t>do desenvolvimento do jogo/</w:t>
-      </w:r>
-      <w:r>
-        <w:rPr>
-          <w:i/>
-          <w:iCs/>
-          <w:szCs w:val="21"/>
-          <w:lang w:eastAsia="en-US"/>
-        </w:rPr>
-        <w:t>software</w:t>
-      </w:r>
-      <w:r>
-        <w:rPr>
-          <w:lang w:eastAsia="en-US"/>
-        </w:rPr>
-        <w:t xml:space="preserve"> utilizando orientação a objeto</w:t>
-      </w:r>
-      <w:r>
-        <w:rPr>
-          <w:b/>
-          <w:lang w:eastAsia="en-US"/>
-        </w:rPr>
-        <w:t>, salientado diagrama(s) de classes em UML,</w:t>
-      </w:r>
-      <w:r>
-        <w:rPr>
-          <w:lang w:eastAsia="en-US"/>
-        </w:rPr>
-        <w:t xml:space="preserve"> culminando na programação em C++. A explicação deve ser feita de maneira tal a </w:t>
-      </w:r>
-      <w:r>
-        <w:rPr>
-          <w:b/>
-          <w:bCs/>
-          <w:lang w:eastAsia="en-US"/>
-        </w:rPr>
-        <w:t>não</w:t>
-      </w:r>
-      <w:r>
-        <w:rPr>
-          <w:lang w:eastAsia="en-US"/>
-        </w:rPr>
-        <w:t xml:space="preserve"> ser um relatório técnico repleto de detalhes, mas que seja capaz de sintetizar e valorizar os recursos técnicos utilizados (i.e., sucinto e suficiente).</w:t>
-      </w:r>
-    </w:p>
-    <w:p>
-      <w:pPr>
-        <w:pStyle w:val="BodyText3"/>
-        <w:ind w:firstLine="567"/>
-        <w:rPr>
-          <w:szCs w:val="21"/>
-          <w:lang w:eastAsia="en-US"/>
-        </w:rPr>
-      </w:pPr>
-      <w:r>
-        <w:rPr>
-          <w:lang w:eastAsia="en-US"/>
-        </w:rPr>
-        <w:t xml:space="preserve">Nesta explicação, deve-se primeiramente </w:t>
-      </w:r>
-      <w:r>
-        <w:rPr>
-          <w:szCs w:val="21"/>
-          <w:lang w:eastAsia="en-US"/>
-        </w:rPr>
-        <w:t xml:space="preserve">listar (textualmente) os </w:t>
-      </w:r>
-      <w:r>
-        <w:rPr>
-          <w:b/>
-          <w:bCs/>
-          <w:szCs w:val="21"/>
-          <w:lang w:eastAsia="en-US"/>
-        </w:rPr>
-        <w:t>requisitos funcionais</w:t>
-      </w:r>
-      <w:r>
-        <w:rPr>
-          <w:szCs w:val="21"/>
-          <w:lang w:eastAsia="en-US"/>
-        </w:rPr>
-        <w:t xml:space="preserve"> definidos para o jogo/</w:t>
-      </w:r>
-      <w:r>
-        <w:rPr>
-          <w:i/>
-          <w:iCs/>
-          <w:szCs w:val="21"/>
-          <w:lang w:eastAsia="en-US"/>
-        </w:rPr>
-        <w:t>software</w:t>
-      </w:r>
-      <w:r>
-        <w:rPr>
-          <w:szCs w:val="21"/>
-          <w:lang w:eastAsia="en-US"/>
-        </w:rPr>
-        <w:t xml:space="preserve"> em questão (requisitos mínimos definidos na Tabela 1). Os requisitos devem estar enquadrados em uma tabela de duas colunas na qual a primeira coluna traz os requisitos e a segunda coluna a sua situação (</w:t>
-      </w:r>
-      <w:r>
-        <w:rPr>
-          <w:i/>
-          <w:iCs/>
-          <w:szCs w:val="21"/>
-          <w:lang w:eastAsia="en-US"/>
-        </w:rPr>
-        <w:t>status</w:t>
-      </w:r>
-      <w:r>
-        <w:rPr>
-          <w:szCs w:val="21"/>
-          <w:lang w:eastAsia="en-US"/>
-        </w:rPr>
-        <w:t xml:space="preserve">) que pode ser ‘realizado’, ‘semi-realizado’, ‘abandonado’ etc. </w:t>
-      </w:r>
-    </w:p>
-    <w:p>
-      <w:pPr>
-        <w:pStyle w:val="BodyText3"/>
-        <w:ind w:firstLine="567"/>
-        <w:rPr>
-          <w:szCs w:val="21"/>
-          <w:lang w:eastAsia="en-US"/>
-        </w:rPr>
-      </w:pPr>
-      <w:r>
-        <w:rPr>
-          <w:szCs w:val="21"/>
-          <w:lang w:eastAsia="en-US"/>
-        </w:rPr>
-        <w:t xml:space="preserve">Ademais, quando o requisito estiver como ‘realizado’, ‘semi-realizado’ ou similares, faz-se absolutamente necessário indicar sucintamente quais classes ou conjuntos de classes que realizaram cada requisito no preenchimento tabela, no tocante ao campo ‘Implementação’ da Tabela 1. Eventualmente, pode-se também nomear objetos que se julguem pertinentes, se não for suficiente apenas nomear suas classes. </w:t>
-      </w:r>
-      <w:r>
-        <w:rPr>
-          <w:b/>
-          <w:szCs w:val="21"/>
-          <w:u w:val="single"/>
-          <w:lang w:eastAsia="en-US"/>
-        </w:rPr>
-        <w:t>A Tabela 1 exemplifica o exposto definindo, ademais, os requisitos mínimos que cada jogo deve ter</w:t>
-      </w:r>
-      <w:r>
-        <w:rPr>
-          <w:szCs w:val="21"/>
-          <w:lang w:eastAsia="en-US"/>
-        </w:rPr>
-        <w:t xml:space="preserve">. </w:t>
+        <w:rPr/>
       </w:r>
     </w:p>
     <w:p>
@@ -3296,72 +3157,66 @@
               <w:rPr>
                 <w:sz w:val="24"/>
               </w:rPr>
-              <w:t xml:space="preserve">Ter em cada fase ao menos dois tipos de obstáculos com número aleatório de instâncias </w:t>
-            </w:r>
-            <w:r>
+              <w:t>Ter em cada fase ao menos dois tipos de obstáculos com número aleatório de instâncias (i.e., objetos) sendo pelo menos 5 instâncias por tipo.</w:t>
+            </w:r>
+          </w:p>
+        </w:tc>
+        <w:tc>
+          <w:tcPr>
+            <w:tcW w:w="2005" w:type="dxa"/>
+            <w:tcBorders>
+              <w:top w:val="single" w:sz="6" w:space="0" w:color="000000"/>
+              <w:left w:val="single" w:sz="6" w:space="0" w:color="000000"/>
+              <w:bottom w:val="single" w:sz="6" w:space="0" w:color="000000"/>
+              <w:right w:val="single" w:sz="6" w:space="0" w:color="000000"/>
+            </w:tcBorders>
+            <w:shd w:fill="auto" w:val="clear"/>
+          </w:tcPr>
+          <w:p>
+            <w:pPr>
+              <w:pStyle w:val="Normal"/>
+              <w:jc w:val="both"/>
               <w:rPr>
                 <w:sz w:val="24"/>
-                <w:highlight w:val="yellow"/>
-              </w:rPr>
-              <w:t>(i.e., objetos)  → usa mesmas instâncias</w:t>
-            </w:r>
+              </w:rPr>
+            </w:pPr>
             <w:r>
               <w:rPr>
                 <w:sz w:val="24"/>
               </w:rPr>
-              <w:t xml:space="preserve"> sendo pelo menos 5 instâncias por tipo.</w:t>
-            </w:r>
-          </w:p>
-        </w:tc>
-        <w:tc>
-          <w:tcPr>
-            <w:tcW w:w="2005" w:type="dxa"/>
-            <w:tcBorders>
-              <w:top w:val="single" w:sz="6" w:space="0" w:color="000000"/>
-              <w:left w:val="single" w:sz="6" w:space="0" w:color="000000"/>
-              <w:bottom w:val="single" w:sz="6" w:space="0" w:color="000000"/>
-              <w:right w:val="single" w:sz="6" w:space="0" w:color="000000"/>
-            </w:tcBorders>
-            <w:shd w:fill="auto" w:val="clear"/>
-          </w:tcPr>
-          <w:p>
-            <w:pPr>
-              <w:pStyle w:val="Normal"/>
-              <w:jc w:val="both"/>
+              <w:t>Requisito previsto inicialmente e realizado.</w:t>
+            </w:r>
+          </w:p>
+        </w:tc>
+        <w:tc>
+          <w:tcPr>
+            <w:tcW w:w="3172" w:type="dxa"/>
+            <w:tcBorders>
+              <w:top w:val="single" w:sz="6" w:space="0" w:color="000000"/>
+              <w:left w:val="single" w:sz="6" w:space="0" w:color="000000"/>
+              <w:bottom w:val="single" w:sz="6" w:space="0" w:color="000000"/>
+              <w:right w:val="single" w:sz="6" w:space="0" w:color="000000"/>
+            </w:tcBorders>
+            <w:shd w:fill="auto" w:val="clear"/>
+          </w:tcPr>
+          <w:p>
+            <w:pPr>
+              <w:pStyle w:val="Normal"/>
+              <w:jc w:val="both"/>
+              <w:rPr/>
+            </w:pPr>
+            <w:r>
               <w:rPr>
                 <w:sz w:val="24"/>
               </w:rPr>
-            </w:pPr>
-            <w:r>
-              <w:rPr>
+              <w:t>Requisito cumprido através dos objetos da classe HoleObstacle, BulletObstacle e das derivações de SpikeObstacle, além de objetos da classe TileManager</w:t>
+            </w:r>
+            <w:r>
+              <w:rPr>
+                <w:rStyle w:val="FootnoteAnchor"/>
                 <w:sz w:val="24"/>
               </w:rPr>
-              <w:t>Requisito previsto inicialmente e realizado.</w:t>
-            </w:r>
-          </w:p>
-        </w:tc>
-        <w:tc>
-          <w:tcPr>
-            <w:tcW w:w="3172" w:type="dxa"/>
-            <w:tcBorders>
-              <w:top w:val="single" w:sz="6" w:space="0" w:color="000000"/>
-              <w:left w:val="single" w:sz="6" w:space="0" w:color="000000"/>
-              <w:bottom w:val="single" w:sz="6" w:space="0" w:color="000000"/>
-              <w:right w:val="single" w:sz="6" w:space="0" w:color="000000"/>
-            </w:tcBorders>
-            <w:shd w:fill="auto" w:val="clear"/>
-          </w:tcPr>
-          <w:p>
-            <w:pPr>
-              <w:pStyle w:val="Normal"/>
-              <w:jc w:val="both"/>
-              <w:rPr/>
-            </w:pPr>
-            <w:r>
-              <w:rPr>
-                <w:sz w:val="24"/>
-              </w:rPr>
-              <w:t>Requisito cumprido através dos objetos da classe HoleObstacle, BulletObstacle e das derivações de SpikeObstacle, além de objetos da classe TileManager</w:t>
+              <w:footnoteReference w:id="2"/>
             </w:r>
           </w:p>
         </w:tc>
@@ -3892,20 +3747,21 @@
               <w:rPr>
                 <w:sz w:val="24"/>
               </w:rPr>
-              <w:t xml:space="preserve">Requisito previsto inicialmente e </w:t>
-            </w:r>
-            <w:r>
+              <w:t>Requisito previsto inicialmente e realizado.</w:t>
+            </w:r>
+          </w:p>
+          <w:p>
+            <w:pPr>
+              <w:pStyle w:val="Normal"/>
+              <w:jc w:val="both"/>
               <w:rPr>
                 <w:sz w:val="24"/>
-                <w:highlight w:val="yellow"/>
-              </w:rPr>
-              <w:t>(por enquanto) parcialmente</w:t>
-            </w:r>
+              </w:rPr>
+            </w:pPr>
             <w:r>
               <w:rPr>
                 <w:sz w:val="24"/>
               </w:rPr>
-              <w:t xml:space="preserve">  realizado.</w:t>
             </w:r>
           </w:p>
           <w:p>
@@ -3922,56 +3778,29 @@
               </w:rPr>
             </w:r>
           </w:p>
-          <w:p>
-            <w:pPr>
-              <w:pStyle w:val="Normal"/>
-              <w:jc w:val="both"/>
+        </w:tc>
+        <w:tc>
+          <w:tcPr>
+            <w:tcW w:w="3172" w:type="dxa"/>
+            <w:tcBorders>
+              <w:top w:val="single" w:sz="6" w:space="0" w:color="000000"/>
+              <w:left w:val="single" w:sz="6" w:space="0" w:color="000000"/>
+              <w:bottom w:val="single" w:sz="6" w:space="0" w:color="000000"/>
+              <w:right w:val="single" w:sz="6" w:space="0" w:color="000000"/>
+            </w:tcBorders>
+            <w:shd w:fill="auto" w:val="clear"/>
+          </w:tcPr>
+          <w:p>
+            <w:pPr>
+              <w:pStyle w:val="Normal"/>
+              <w:jc w:val="both"/>
+              <w:rPr/>
+            </w:pPr>
+            <w:r>
               <w:rPr>
                 <w:sz w:val="24"/>
               </w:rPr>
-            </w:pPr>
-            <w:r>
-              <w:rPr>
-                <w:sz w:val="24"/>
-              </w:rPr>
-            </w:r>
-          </w:p>
-        </w:tc>
-        <w:tc>
-          <w:tcPr>
-            <w:tcW w:w="3172" w:type="dxa"/>
-            <w:tcBorders>
-              <w:top w:val="single" w:sz="6" w:space="0" w:color="000000"/>
-              <w:left w:val="single" w:sz="6" w:space="0" w:color="000000"/>
-              <w:bottom w:val="single" w:sz="6" w:space="0" w:color="000000"/>
-              <w:right w:val="single" w:sz="6" w:space="0" w:color="000000"/>
-            </w:tcBorders>
-            <w:shd w:fill="auto" w:val="clear"/>
-          </w:tcPr>
-          <w:p>
-            <w:pPr>
-              <w:pStyle w:val="Normal"/>
-              <w:jc w:val="both"/>
-              <w:rPr/>
-            </w:pPr>
-            <w:r>
-              <w:rPr>
-                <w:sz w:val="24"/>
-              </w:rPr>
-              <w:t xml:space="preserve">Requisito cumprido </w:t>
-            </w:r>
-            <w:r>
-              <w:rPr>
-                <w:sz w:val="24"/>
-                <w:highlight w:val="yellow"/>
-              </w:rPr>
-              <w:t>parcialmente</w:t>
-            </w:r>
-            <w:r>
-              <w:rPr>
-                <w:sz w:val="24"/>
-              </w:rPr>
-              <w:t xml:space="preserve"> via objeto da classe TheUndying (jogador 1). Salvar a pontuação e gerar ranking ainda não implementado.</w:t>
+              <w:t>Requisito cumprido via objeto da classe TheUndying (jogador 1). Salvar a pontuação e gerar ranking ainda não implementado.</w:t>
             </w:r>
           </w:p>
         </w:tc>
@@ -4221,419 +4050,1088 @@
         <w:rPr>
           <w:lang w:eastAsia="en-US"/>
         </w:rPr>
-        <w:t>Isto feito, a explicação do desenvolvimento segue devendo-se:</w:t>
       </w:r>
     </w:p>
     <w:p>
       <w:pPr>
         <w:pStyle w:val="BodyText3"/>
         <w:rPr>
-          <w:color w:val="0000FF"/>
-          <w:szCs w:val="21"/>
           <w:lang w:eastAsia="en-US"/>
         </w:rPr>
       </w:pPr>
       <w:r>
         <w:rPr>
-          <w:color w:val="0000FF"/>
-          <w:szCs w:val="21"/>
           <w:lang w:eastAsia="en-US"/>
         </w:rPr>
-      </w:r>
-    </w:p>
-    <w:p>
-      <w:pPr>
-        <w:pStyle w:val="BodyText3"/>
-        <w:numPr>
-          <w:ilvl w:val="0"/>
-          <w:numId w:val="2"/>
-        </w:numPr>
-        <w:rPr>
-          <w:szCs w:val="21"/>
+        <w:tab/>
+        <w:tab/>
+        <w:tab/>
+        <w:tab/>
+        <w:tab/>
+      </w:r>
+      <w:r>
+        <w:rPr>
           <w:lang w:eastAsia="en-US"/>
         </w:rPr>
-      </w:pPr>
-      <w:r>
-        <w:rPr>
-          <w:szCs w:val="21"/>
+        <w:t>&lt;&lt;Colocar diagrama final&gt;&gt;</w:t>
+      </w:r>
+    </w:p>
+    <w:p>
+      <w:pPr>
+        <w:pStyle w:val="Normal"/>
+        <w:ind w:hanging="0"/>
+        <w:jc w:val="center"/>
+        <w:rPr/>
+      </w:pPr>
+      <w:r>
+        <w:rPr>
+          <w:sz w:val="24"/>
           <w:lang w:eastAsia="en-US"/>
         </w:rPr>
-        <w:t xml:space="preserve">Utilizar Diagrama(s) de Classes em </w:t>
-      </w:r>
-      <w:r>
-        <w:rPr>
-          <w:i/>
-          <w:szCs w:val="21"/>
+        <w:t>Figura 14: Diagrama de Classes UML.</w:t>
+      </w:r>
+    </w:p>
+    <w:p>
+      <w:pPr>
+        <w:pStyle w:val="Normal"/>
+        <w:ind w:hanging="0"/>
+        <w:jc w:val="both"/>
+        <w:rPr>
+          <w:sz w:val="24"/>
           <w:lang w:eastAsia="en-US"/>
         </w:rPr>
-        <w:t>UML</w:t>
-      </w:r>
-      <w:r>
-        <w:rPr>
-          <w:szCs w:val="21"/>
+      </w:pPr>
+      <w:r>
+        <w:rPr/>
+      </w:r>
+    </w:p>
+    <w:p>
+      <w:pPr>
+        <w:pStyle w:val="Normal"/>
+        <w:ind w:hanging="0"/>
+        <w:jc w:val="both"/>
+        <w:rPr/>
+      </w:pPr>
+      <w:r>
+        <w:rPr>
+          <w:sz w:val="24"/>
           <w:lang w:eastAsia="en-US"/>
         </w:rPr>
-        <w:t xml:space="preserve"> para explicar as classes e suas relações, que DEVEM atender aos requisitos.</w:t>
-      </w:r>
-    </w:p>
-    <w:p>
-      <w:pPr>
-        <w:pStyle w:val="BodyText3"/>
-        <w:numPr>
-          <w:ilvl w:val="0"/>
-          <w:numId w:val="2"/>
-        </w:numPr>
+        <w:tab/>
+      </w:r>
+      <w:r>
+        <w:rPr>
+          <w:sz w:val="24"/>
+          <w:lang w:eastAsia="en-US"/>
+        </w:rPr>
+        <w:t xml:space="preserve">A classe principal do jogo é DescentIntoMadness, que recebe seu nome. O objeto dessa classe agrega as fases, menus e jogadores(que serão explicados subsequentemente), além dos objetos das classes EventManager, CollisionManager e GraphicsManager. </w:t>
+      </w:r>
+      <w:r>
+        <w:rPr>
+          <w:sz w:val="24"/>
+          <w:lang w:eastAsia="en-US"/>
+        </w:rPr>
+        <w:t xml:space="preserve">Ela funciona, em resumo, como uma máquina de estados, executando uma fase ou menu de acordo com o valor da variável current, </w:t>
+      </w:r>
+      <w:r>
+        <w:rPr>
+          <w:sz w:val="24"/>
+          <w:lang w:eastAsia="en-US"/>
+        </w:rPr>
+        <w:t>e é a única classe incluída diretamente no pacote (namespace) principal DescentIntoMadness.</w:t>
+      </w:r>
+      <w:r>
+        <w:rPr>
+          <w:sz w:val="24"/>
+          <w:lang w:eastAsia="en-US"/>
+        </w:rPr>
+        <w:t xml:space="preserve"> </w:t>
+      </w:r>
+      <w:r>
+        <w:rPr>
+          <w:sz w:val="24"/>
+          <w:lang w:eastAsia="en-US"/>
+        </w:rPr>
+        <w:t>Para manter a coerência da explicação com a organização real do programa, a explicação das demais classes se dará em blocos dedicados a cada pacote.</w:t>
+      </w:r>
+    </w:p>
+    <w:p>
+      <w:pPr>
+        <w:pStyle w:val="Normal"/>
+        <w:ind w:hanging="0"/>
+        <w:jc w:val="both"/>
+        <w:rPr>
+          <w:sz w:val="24"/>
+          <w:lang w:eastAsia="en-US"/>
+        </w:rPr>
+      </w:pPr>
+      <w:r>
         <w:rPr/>
-      </w:pPr>
-      <w:r>
-        <w:rPr>
-          <w:szCs w:val="21"/>
+      </w:r>
+    </w:p>
+    <w:p>
+      <w:pPr>
+        <w:pStyle w:val="Normal"/>
+        <w:ind w:hanging="0"/>
+        <w:jc w:val="both"/>
+        <w:rPr>
+          <w:sz w:val="24"/>
           <w:lang w:eastAsia="en-US"/>
         </w:rPr>
-        <w:t>Utilizar como base o Diagrama de Classes proposto na FIGURA 2, completando-o, melhorando-o, expandindo-o etc.</w:t>
-      </w:r>
-    </w:p>
-    <w:p>
-      <w:pPr>
-        <w:pStyle w:val="BodyText3"/>
-        <w:numPr>
-          <w:ilvl w:val="0"/>
-          <w:numId w:val="2"/>
-        </w:numPr>
-        <w:rPr>
-          <w:szCs w:val="21"/>
+      </w:pPr>
+      <w:r>
+        <w:rPr/>
+      </w:r>
+    </w:p>
+    <w:p>
+      <w:pPr>
+        <w:pStyle w:val="Normal"/>
+        <w:ind w:hanging="0"/>
+        <w:jc w:val="center"/>
+        <w:rPr/>
+      </w:pPr>
+      <w:r>
+        <w:rPr>
+          <w:sz w:val="24"/>
           <w:lang w:eastAsia="en-US"/>
         </w:rPr>
-      </w:pPr>
-      <w:r>
-        <w:rPr>
-          <w:szCs w:val="21"/>
+        <w:t>&lt;&lt;Que ordem faz mais sentido:   principal, managers, Levels,   Entities ou o contrário ( o resto acho que é depois mesmo, por ser mais acessório)&gt;&gt;</w:t>
+      </w:r>
+    </w:p>
+    <w:p>
+      <w:pPr>
+        <w:pStyle w:val="Normal"/>
+        <w:ind w:hanging="0"/>
+        <w:jc w:val="center"/>
+        <w:rPr>
+          <w:sz w:val="24"/>
           <w:lang w:eastAsia="en-US"/>
         </w:rPr>
-        <w:t>A luz do(s) diagrama(s), explicar o desenvolvimento de maneira sucinta e suficiente no texto. Assim, em poucos parágrafos deve se explicar as principais classes ou agrupamentos de classes e como elas se inter-relacionam.</w:t>
-      </w:r>
-    </w:p>
-    <w:p>
-      <w:pPr>
-        <w:pStyle w:val="BodyText3"/>
-        <w:numPr>
-          <w:ilvl w:val="0"/>
-          <w:numId w:val="2"/>
-        </w:numPr>
-        <w:rPr>
-          <w:szCs w:val="21"/>
+      </w:pPr>
+      <w:r>
+        <w:rPr/>
+      </w:r>
+    </w:p>
+    <w:p>
+      <w:pPr>
+        <w:pStyle w:val="Normal"/>
+        <w:ind w:hanging="0"/>
+        <w:jc w:val="center"/>
+        <w:rPr/>
+      </w:pPr>
+      <w:r>
+        <w:rPr>
+          <w:sz w:val="24"/>
           <w:lang w:eastAsia="en-US"/>
         </w:rPr>
-      </w:pPr>
-      <w:r>
-        <w:rPr>
-          <w:szCs w:val="21"/>
+        <w:t>&lt;&lt;Imagem&gt;&gt;</w:t>
+      </w:r>
+    </w:p>
+    <w:p>
+      <w:pPr>
+        <w:pStyle w:val="Normal"/>
+        <w:ind w:hanging="0"/>
+        <w:jc w:val="center"/>
+        <w:rPr/>
+      </w:pPr>
+      <w:r>
+        <w:rPr>
+          <w:sz w:val="24"/>
           <w:lang w:eastAsia="en-US"/>
         </w:rPr>
-        <w:t>Em tempo, valorizar as ‘sofisticações’ que tenham sido realizadas, como persistência de objetos relativas ao requisito Permitir Salvar Jogada.</w:t>
-      </w:r>
-    </w:p>
-    <w:p>
-      <w:pPr>
-        <w:pStyle w:val="BodyText3"/>
-        <w:numPr>
-          <w:ilvl w:val="0"/>
-          <w:numId w:val="2"/>
-        </w:numPr>
-        <w:rPr>
-          <w:szCs w:val="21"/>
+        <w:t xml:space="preserve">Figura 15: </w:t>
+      </w:r>
+      <w:r>
+        <w:rPr>
+          <w:sz w:val="24"/>
           <w:lang w:eastAsia="en-US"/>
         </w:rPr>
-      </w:pPr>
-      <w:r>
-        <w:rPr>
-          <w:szCs w:val="21"/>
+        <w:t xml:space="preserve">Diagrama de classes UML – Foco no </w:t>
+      </w:r>
+      <w:r>
+        <w:rPr>
+          <w:sz w:val="24"/>
           <w:lang w:eastAsia="en-US"/>
         </w:rPr>
-        <w:t xml:space="preserve">Valorizar a interdisciplinaridade como a aplicação de conceitos de física e matemática aprendidos em disciplinas do ensino médio e preferencialmente em disciplinas da graduação. </w:t>
-      </w:r>
-    </w:p>
-    <w:p>
-      <w:pPr>
-        <w:pStyle w:val="BodyText3"/>
-        <w:numPr>
-          <w:ilvl w:val="0"/>
-          <w:numId w:val="2"/>
-        </w:numPr>
-        <w:rPr>
-          <w:szCs w:val="21"/>
+        <w:t>pacote Managers.</w:t>
+      </w:r>
+    </w:p>
+    <w:p>
+      <w:pPr>
+        <w:pStyle w:val="Normal"/>
+        <w:ind w:hanging="0"/>
+        <w:jc w:val="both"/>
+        <w:rPr/>
+      </w:pPr>
+      <w:r>
+        <w:rPr>
+          <w:sz w:val="24"/>
           <w:lang w:eastAsia="en-US"/>
         </w:rPr>
-      </w:pPr>
-      <w:r>
-        <w:rPr>
-          <w:szCs w:val="21"/>
+        <w:tab/>
+        <w:tab/>
+        <w:tab/>
+        <w:tab/>
+      </w:r>
+    </w:p>
+    <w:p>
+      <w:pPr>
+        <w:pStyle w:val="Normal"/>
+        <w:ind w:hanging="0"/>
+        <w:jc w:val="both"/>
+        <w:rPr>
+          <w:sz w:val="24"/>
           <w:lang w:eastAsia="en-US"/>
         </w:rPr>
-        <w:t xml:space="preserve">Deixar no diagrama apenas o que de fato foi implementado em C++ ou ao menos bem indicar o que foi efetivamente implementado. </w:t>
-      </w:r>
-    </w:p>
-    <w:p>
-      <w:pPr>
-        <w:pStyle w:val="BodyText3"/>
-        <w:rPr>
-          <w:color w:val="00B050"/>
-          <w:szCs w:val="21"/>
+      </w:pPr>
+      <w:r>
+        <w:rPr/>
+      </w:r>
+    </w:p>
+    <w:p>
+      <w:pPr>
+        <w:pStyle w:val="Normal"/>
+        <w:ind w:hanging="0"/>
+        <w:jc w:val="both"/>
+        <w:rPr>
+          <w:sz w:val="24"/>
           <w:lang w:eastAsia="en-US"/>
         </w:rPr>
       </w:pPr>
       <w:r>
-        <w:rPr>
-          <w:color w:val="00B050"/>
-          <w:szCs w:val="21"/>
+        <w:rPr/>
+      </w:r>
+    </w:p>
+    <w:p>
+      <w:pPr>
+        <w:pStyle w:val="Normal"/>
+        <w:ind w:hanging="0"/>
+        <w:jc w:val="both"/>
+        <w:rPr/>
+      </w:pPr>
+      <w:r>
+        <w:rPr>
+          <w:sz w:val="24"/>
           <w:lang w:eastAsia="en-US"/>
         </w:rPr>
-      </w:r>
-    </w:p>
-    <w:p>
-      <w:pPr>
-        <w:pStyle w:val="BodyText3"/>
-        <w:ind w:firstLine="567"/>
-        <w:rPr>
-          <w:szCs w:val="21"/>
+        <w:tab/>
+        <w:t xml:space="preserve">GraphicsManager é a classe responsável por todos os elementos gráficos do jogo, interagindo diretamente com a biblioteca </w:t>
+      </w:r>
+      <w:r>
+        <w:rPr>
+          <w:sz w:val="24"/>
           <w:lang w:eastAsia="en-US"/>
         </w:rPr>
-      </w:pPr>
-      <w:r>
-        <w:rPr>
-          <w:szCs w:val="21"/>
+        <w:t>gráfica utilizada</w:t>
+      </w:r>
+      <w:r>
+        <w:rPr>
+          <w:sz w:val="24"/>
           <w:lang w:eastAsia="en-US"/>
         </w:rPr>
-        <w:t>Para a implementação em C++ orientado a objetos (OO), que é a expressão técnica do projeto em diagrama(s) de classes em UML, deve-se usar uma biblioteca gráfica (</w:t>
+        <w:t xml:space="preserve"> SFML. Para desenhar alguma coisa na tela, um objeto com acesso </w:t>
+      </w:r>
+      <w:r>
+        <w:rPr>
+          <w:sz w:val="24"/>
+          <w:lang w:eastAsia="en-US"/>
+        </w:rPr>
+        <w:t>à</w:t>
+      </w:r>
+      <w:r>
+        <w:rPr>
+          <w:sz w:val="24"/>
+          <w:lang w:eastAsia="en-US"/>
+        </w:rPr>
+        <w:t xml:space="preserve"> essa classe pode pedir em sua inicialização que se carregue uma imagem </w:t>
+      </w:r>
+      <w:r>
+        <w:rPr>
+          <w:sz w:val="24"/>
+          <w:lang w:eastAsia="en-US"/>
+        </w:rPr>
+        <w:t xml:space="preserve"> (método loadAsset)</w:t>
+      </w:r>
+      <w:r>
+        <w:rPr>
+          <w:sz w:val="24"/>
+          <w:lang w:eastAsia="en-US"/>
+        </w:rPr>
+        <w:t xml:space="preserve">, </w:t>
+      </w:r>
+      <w:r>
+        <w:rPr>
+          <w:sz w:val="24"/>
+          <w:lang w:eastAsia="en-US"/>
+        </w:rPr>
+        <w:t>e depois simplesmente pedir que ela seja desenhada quando quiser, usando o próprio caminho para a imagem na chamada de método (método draw), pois todas os objetos sf::Texture são armazenados em um mapa (atributo assets) onde a chave é o próprio caminho para a imagem. Essa classe também é capaz de escrever na tela (método drawText) e desenhar retângulos (método drawRect).</w:t>
+      </w:r>
+    </w:p>
+    <w:p>
+      <w:pPr>
+        <w:pStyle w:val="Normal"/>
+        <w:ind w:hanging="0"/>
+        <w:jc w:val="both"/>
+        <w:rPr/>
+      </w:pPr>
+      <w:r>
+        <w:rPr>
+          <w:sz w:val="24"/>
+          <w:lang w:eastAsia="en-US"/>
+        </w:rPr>
+        <w:tab/>
+        <w:t xml:space="preserve">A classe EventManager é responsável por lidar com todos os eventos relacionados ao mouse e teclado. Vale notar que essa classe e a descrita no parágrafo anterior são as únicas que tem alguma relação direta com a biblioteca gráfica escolhida, o que significa </w:t>
+      </w:r>
+      <w:r>
+        <w:rPr>
+          <w:sz w:val="24"/>
+          <w:lang w:eastAsia="en-US"/>
+        </w:rPr>
+        <w:t xml:space="preserve">que seria fácil transformá-las em classes abstratas e utilizar outras bibliotecas com funcionalidades similares.Todas os objetos que precisam responder a movimentos ou cliques do mouse e teclado simplesmente chamam o método relevante (addKeyboardListener ou addMouseListener) passando como parâmetro uma função sem parâmetro de retorno void, e se o evento acontecer, essa função será chamada. </w:t>
+      </w:r>
+    </w:p>
+    <w:p>
+      <w:pPr>
+        <w:pStyle w:val="Normal"/>
+        <w:ind w:hanging="0"/>
+        <w:jc w:val="both"/>
+        <w:rPr/>
+      </w:pPr>
+      <w:r>
+        <w:rPr>
+          <w:sz w:val="24"/>
+          <w:lang w:eastAsia="en-US"/>
+        </w:rPr>
+        <w:tab/>
+        <w:t xml:space="preserve">A classe CollisionManager gerencia as colisões das entidades físicas (objetos de classes que extendem PhysicalEntity, </w:t>
+      </w:r>
+      <w:r>
+        <w:rPr>
+          <w:sz w:val="24"/>
+          <w:lang w:eastAsia="en-US"/>
+        </w:rPr>
+        <w:t>que serão explicadas em seguida</w:t>
+      </w:r>
+      <w:r>
+        <w:rPr>
+          <w:sz w:val="24"/>
+          <w:lang w:eastAsia="en-US"/>
+        </w:rPr>
+        <w:t xml:space="preserve">) entre si e com o mapa. </w:t>
+      </w:r>
+      <w:r>
+        <w:rPr>
+          <w:sz w:val="24"/>
+          <w:lang w:eastAsia="en-US"/>
+        </w:rPr>
+        <w:t xml:space="preserve">Todas as entidades físicas são adicionadas às colisões durante sua inicialização, e quando o método checkCollisions é chamado, </w:t>
+      </w:r>
+      <w:r>
+        <w:rPr>
+          <w:sz w:val="24"/>
+          <w:lang w:eastAsia="en-US"/>
+        </w:rPr>
+        <w:t>ela verifica quais entidades estão colidindo com as outras comparando suas posições e tamanhos, e então verifica se estão colidindo com o mapa chamando o método checkCollisions da classe TileManager (que será explicada em seguida). Se houver colisões, o método collided da PhysicalEntity é chamado, parametrizado com uma string que identifica com o que houve colisão, o tamanho do outro objeto e sua posição.</w:t>
+      </w:r>
+    </w:p>
+    <w:p>
+      <w:pPr>
+        <w:pStyle w:val="Normal"/>
+        <w:ind w:hanging="0"/>
+        <w:jc w:val="both"/>
+        <w:rPr/>
+      </w:pPr>
+      <w:r>
+        <w:rPr/>
+        <w:tab/>
+        <w:tab/>
+        <w:tab/>
+        <w:tab/>
+      </w:r>
+    </w:p>
+    <w:p>
+      <w:pPr>
+        <w:pStyle w:val="Normal"/>
+        <w:ind w:hanging="0"/>
+        <w:jc w:val="both"/>
+        <w:rPr/>
+      </w:pPr>
+      <w:r>
+        <w:rPr/>
+        <w:tab/>
+        <w:tab/>
+        <w:tab/>
+        <w:tab/>
+        <w:tab/>
+      </w:r>
+      <w:r>
+        <w:rPr/>
+        <w:t>&lt;&lt;colocar foto&gt;&gt;</w:t>
+      </w:r>
+    </w:p>
+    <w:p>
+      <w:pPr>
+        <w:pStyle w:val="Normal"/>
+        <w:ind w:hanging="0"/>
+        <w:jc w:val="both"/>
+        <w:rPr/>
+      </w:pPr>
+      <w:r>
+        <w:rPr/>
+      </w:r>
+    </w:p>
+    <w:p>
+      <w:pPr>
+        <w:pStyle w:val="Normal"/>
+        <w:ind w:hanging="0"/>
+        <w:jc w:val="center"/>
+        <w:rPr>
+          <w:sz w:val="24"/>
+          <w:szCs w:val="24"/>
+        </w:rPr>
+      </w:pPr>
+      <w:r>
+        <w:rPr>
+          <w:sz w:val="24"/>
+          <w:szCs w:val="24"/>
+        </w:rPr>
+        <w:t>Figura 15: Diagrama de classes UML – Foco no pacote Entities</w:t>
+      </w:r>
+    </w:p>
+    <w:p>
+      <w:pPr>
+        <w:pStyle w:val="Normal"/>
+        <w:ind w:hanging="0"/>
+        <w:jc w:val="center"/>
+        <w:rPr>
+          <w:sz w:val="24"/>
+          <w:szCs w:val="24"/>
+        </w:rPr>
+      </w:pPr>
+      <w:r>
+        <w:rPr>
+          <w:sz w:val="24"/>
+          <w:szCs w:val="24"/>
+        </w:rPr>
+      </w:r>
+    </w:p>
+    <w:p>
+      <w:pPr>
+        <w:pStyle w:val="Normal"/>
+        <w:ind w:hanging="0"/>
+        <w:jc w:val="both"/>
+        <w:rPr>
+          <w:sz w:val="24"/>
+          <w:szCs w:val="24"/>
+        </w:rPr>
+      </w:pPr>
+      <w:r>
+        <w:rPr>
+          <w:sz w:val="24"/>
+          <w:szCs w:val="24"/>
+        </w:rPr>
+        <w:tab/>
+        <w:t xml:space="preserve">O pacote Entities comporta todos os objetos que fazem parte dos níveis, interagem entre si, e precisam ser desenhados. Isso inclui os jogadores, projéteis, inimigos, o item, e o sistema de tiles, que, embora extenda a classe Entity, é mais complexa, e por isso merece um pacote próprio e atenção especial posterior. Esse pacote é composto da classe abstrata Entity, que possui métodos virtuais puros draw, update e initializeSpecific. Em geral, a inicialização de uma entidade depende de chamadas à métodos de classes associadas a e acessíveis a partir do nível atual. Para garantir que o ponteiro que cada entidade tem para a fase seja inicializado, existe o método inicializeGeneric, que simplesmente inicializa o ponteiro para Level currentLevel e chama a função initializeSpecific. </w:t>
+      </w:r>
+    </w:p>
+    <w:p>
+      <w:pPr>
+        <w:pStyle w:val="Normal"/>
+        <w:ind w:hanging="0"/>
+        <w:jc w:val="both"/>
+        <w:rPr>
+          <w:sz w:val="24"/>
+          <w:szCs w:val="24"/>
+        </w:rPr>
+      </w:pPr>
+      <w:r>
+        <w:rPr>
+          <w:sz w:val="24"/>
+          <w:szCs w:val="24"/>
+        </w:rPr>
+        <w:tab/>
+        <w:t>A classe PhysicalEntity, também abstrata, é extendida por entidades que precisam colidir com as outras, possuindo getters e setters para sua posição e tamanho e um método virtual puro (collided) que é chamado quando o objeto colide com outro. TileManager não extende essa classe pois mesmo sendo “uma entidade que precisa colidir”, o tratamento de suas colisões é muito mais complexo, precisando de atenção especial.</w:t>
+      </w:r>
+    </w:p>
+    <w:p>
+      <w:pPr>
+        <w:pStyle w:val="Normal"/>
+        <w:ind w:hanging="0"/>
+        <w:jc w:val="both"/>
+        <w:rPr>
+          <w:sz w:val="24"/>
+          <w:szCs w:val="24"/>
+        </w:rPr>
+      </w:pPr>
+      <w:r>
+        <w:rPr>
+          <w:sz w:val="24"/>
+          <w:szCs w:val="24"/>
+        </w:rPr>
+        <w:tab/>
+        <w:t>&lt;&lt;ISSO FAZ SENTIDO????&gt;</w:t>
+      </w:r>
+    </w:p>
+    <w:p>
+      <w:pPr>
+        <w:pStyle w:val="Normal"/>
+        <w:ind w:hanging="0"/>
+        <w:jc w:val="both"/>
+        <w:rPr>
+          <w:sz w:val="24"/>
+          <w:szCs w:val="24"/>
+        </w:rPr>
+      </w:pPr>
+      <w:r>
+        <w:rPr>
+          <w:sz w:val="24"/>
+          <w:szCs w:val="24"/>
+        </w:rPr>
+        <w:tab/>
+      </w:r>
+      <w:r>
+        <w:rPr>
+          <w:sz w:val="24"/>
+          <w:szCs w:val="24"/>
+        </w:rPr>
+        <w:t xml:space="preserve">Das classes derivadas de PhysicalEntity, ainda existem a classe Projectile, que é implementada por entidades que se movem retiliniamente com velocidade constante e que podem ser destruídas ao colidirem; e Mob, que é implementada por entidades que tem comportamento mais complexo, nomeadamente, jogadores e inimigos. O item </w:t>
       </w:r>
       <w:r>
         <w:rPr>
           <w:i/>
           <w:iCs/>
-          <w:szCs w:val="21"/>
-          <w:lang w:eastAsia="en-US"/>
-        </w:rPr>
-        <w:t>e.g</w:t>
-      </w:r>
-      <w:r>
-        <w:rPr>
-          <w:szCs w:val="21"/>
-          <w:lang w:eastAsia="en-US"/>
-        </w:rPr>
-        <w:t xml:space="preserve">. </w:t>
-      </w:r>
-      <w:r>
-        <w:rPr>
-          <w:i/>
-          <w:szCs w:val="21"/>
-          <w:lang w:eastAsia="en-US"/>
-        </w:rPr>
-        <w:t>SFML</w:t>
-      </w:r>
-      <w:r>
-        <w:rPr>
-          <w:szCs w:val="21"/>
-          <w:lang w:eastAsia="en-US"/>
-        </w:rPr>
-        <w:t xml:space="preserve">, </w:t>
-      </w:r>
-      <w:r>
-        <w:rPr>
-          <w:i/>
-          <w:szCs w:val="21"/>
-          <w:lang w:eastAsia="en-US"/>
-        </w:rPr>
-        <w:t>Allegro</w:t>
-      </w:r>
-      <w:r>
-        <w:rPr>
-          <w:szCs w:val="21"/>
-          <w:lang w:eastAsia="en-US"/>
-        </w:rPr>
-        <w:t xml:space="preserve">, </w:t>
-      </w:r>
-      <w:r>
-        <w:rPr>
-          <w:i/>
-          <w:szCs w:val="21"/>
-          <w:lang w:eastAsia="en-US"/>
-        </w:rPr>
-        <w:t>TCL</w:t>
-      </w:r>
-      <w:r>
-        <w:rPr>
-          <w:szCs w:val="21"/>
-          <w:lang w:eastAsia="en-US"/>
-        </w:rPr>
-        <w:t>/</w:t>
-      </w:r>
-      <w:r>
-        <w:rPr>
-          <w:i/>
-          <w:szCs w:val="21"/>
-          <w:lang w:eastAsia="en-US"/>
-        </w:rPr>
-        <w:t>TK</w:t>
-      </w:r>
-      <w:r>
-        <w:rPr>
-          <w:szCs w:val="21"/>
-          <w:lang w:eastAsia="en-US"/>
-        </w:rPr>
-        <w:t xml:space="preserve">, </w:t>
-      </w:r>
-      <w:r>
-        <w:rPr>
-          <w:i/>
-          <w:szCs w:val="21"/>
-          <w:lang w:eastAsia="en-US"/>
-        </w:rPr>
-        <w:t>OpenGL</w:t>
-      </w:r>
-      <w:r>
-        <w:rPr>
-          <w:szCs w:val="21"/>
-          <w:lang w:eastAsia="en-US"/>
-        </w:rPr>
-        <w:t xml:space="preserve"> ou outra, mas preferencialmente uma OO), pois isto valoriza o trabalho esteticamente além de demonstrar a capacidade de ‘pesquisa’ e aprendizado nisso. Não deixe de valorizar esta capacidade de pesquisa e aprendizado nesta seção. Em tempo, no site da disciplina a exemplos pedagógicos prontos com </w:t>
-      </w:r>
-      <w:r>
-        <w:rPr>
-          <w:i/>
-          <w:szCs w:val="21"/>
-          <w:lang w:eastAsia="en-US"/>
-        </w:rPr>
-        <w:t>SFML (OO em si)</w:t>
-      </w:r>
-      <w:r>
-        <w:rPr>
-          <w:szCs w:val="21"/>
-          <w:lang w:eastAsia="en-US"/>
-        </w:rPr>
-        <w:t xml:space="preserve"> e </w:t>
-      </w:r>
-      <w:r>
-        <w:rPr>
-          <w:i/>
-          <w:szCs w:val="21"/>
-          <w:lang w:eastAsia="en-US"/>
-        </w:rPr>
-        <w:t>Allegro</w:t>
-      </w:r>
-      <w:r>
-        <w:rPr>
-          <w:szCs w:val="21"/>
-          <w:lang w:eastAsia="en-US"/>
-        </w:rPr>
-        <w:t xml:space="preserve"> 4.x (procedimental em si), este tanto em programa procedimental quanto integrado em programa orientado a objetos.</w:t>
-      </w:r>
-    </w:p>
-    <w:p>
-      <w:pPr>
-        <w:pStyle w:val="BodyText3"/>
-        <w:ind w:firstLine="567"/>
+          <w:sz w:val="24"/>
+          <w:szCs w:val="24"/>
+        </w:rPr>
+        <w:t>The Mirror of Hastur</w:t>
+      </w:r>
+      <w:r>
+        <w:rPr>
+          <w:i w:val="false"/>
+          <w:iCs w:val="false"/>
+          <w:sz w:val="24"/>
+          <w:szCs w:val="24"/>
+        </w:rPr>
+        <w:t>, por colidir sem ter velocidade própria (ou parado ou acompanhando o player), extende PhysicalEntity diretamente.</w:t>
+      </w:r>
+    </w:p>
+    <w:p>
+      <w:pPr>
+        <w:pStyle w:val="Normal"/>
+        <w:ind w:hanging="0"/>
+        <w:jc w:val="both"/>
+        <w:rPr>
+          <w:sz w:val="24"/>
+          <w:szCs w:val="24"/>
+        </w:rPr>
+      </w:pPr>
+      <w:r>
+        <w:rPr>
+          <w:i w:val="false"/>
+          <w:iCs w:val="false"/>
+          <w:sz w:val="24"/>
+          <w:szCs w:val="24"/>
+        </w:rPr>
+        <w:tab/>
+        <w:tab/>
+        <w:tab/>
+      </w:r>
+    </w:p>
+    <w:p>
+      <w:pPr>
+        <w:pStyle w:val="Normal"/>
+        <w:ind w:hanging="0"/>
+        <w:jc w:val="both"/>
+        <w:rPr>
+          <w:sz w:val="24"/>
+          <w:szCs w:val="24"/>
+        </w:rPr>
+      </w:pPr>
+      <w:r>
+        <w:rPr>
+          <w:i w:val="false"/>
+          <w:iCs w:val="false"/>
+          <w:sz w:val="24"/>
+          <w:szCs w:val="24"/>
+        </w:rPr>
+        <w:tab/>
+        <w:tab/>
+        <w:tab/>
+        <w:tab/>
+        <w:tab/>
+        <w:tab/>
+        <w:tab/>
+      </w:r>
+    </w:p>
+    <w:p>
+      <w:pPr>
+        <w:pStyle w:val="Normal"/>
+        <w:ind w:hanging="0"/>
+        <w:jc w:val="both"/>
         <w:rPr/>
       </w:pPr>
       <w:r>
-        <w:rPr>
-          <w:szCs w:val="21"/>
-          <w:lang w:eastAsia="en-US"/>
-        </w:rPr>
-        <w:t xml:space="preserve">Esta seção em questão é muito importante no trabalho e será corrigida com muita atenção pelo professor. </w:t>
-      </w:r>
-      <w:r>
         <w:rPr/>
-        <w:t>Pede-se, por fim, que todos os autores revisem cuidadosamente a versão final do trabalho (como um todo) para evitar erros de português, digitação e/ou formatação. Na verdade, além disto, uma equipe poderia revisar o trabalho escrito da outra e vice-versa para fins de aprimoramento mútuo.</w:t>
-      </w:r>
-    </w:p>
-    <w:p>
-      <w:pPr>
-        <w:pStyle w:val="BodyText3"/>
-        <w:rPr>
-          <w:color w:val="00B050"/>
-          <w:szCs w:val="21"/>
-          <w:lang w:eastAsia="en-US"/>
-        </w:rPr>
-      </w:pPr>
-      <w:r>
-        <w:rPr>
-          <w:color w:val="00B050"/>
-          <w:szCs w:val="21"/>
-          <w:lang w:eastAsia="en-US"/>
-        </w:rPr>
-      </w:r>
-    </w:p>
-    <w:p>
-      <w:pPr>
-        <w:pStyle w:val="BodyText3"/>
+        <w:tab/>
+        <w:tab/>
+        <w:tab/>
+        <w:tab/>
+        <w:tab/>
+      </w:r>
+      <w:r>
+        <w:rPr/>
+        <w:t>&lt;&lt;colocar foto&gt;&gt;</w:t>
+      </w:r>
+    </w:p>
+    <w:p>
+      <w:pPr>
+        <w:pStyle w:val="Normal"/>
+        <w:ind w:hanging="0"/>
+        <w:jc w:val="both"/>
+        <w:rPr/>
+      </w:pPr>
+      <w:r>
+        <w:rPr/>
+      </w:r>
+    </w:p>
+    <w:p>
+      <w:pPr>
+        <w:pStyle w:val="Normal"/>
+        <w:ind w:hanging="0"/>
         <w:jc w:val="center"/>
         <w:rPr>
-          <w:szCs w:val="21"/>
-          <w:lang w:eastAsia="en-US"/>
-        </w:rPr>
-      </w:pPr>
-      <w:r>
+          <w:sz w:val="24"/>
+          <w:szCs w:val="24"/>
+        </w:rPr>
+      </w:pPr>
+      <w:r>
+        <w:rPr>
+          <w:sz w:val="24"/>
+          <w:szCs w:val="24"/>
+        </w:rPr>
+        <w:t xml:space="preserve">Figura </w:t>
+      </w:r>
+      <w:r>
+        <w:rPr>
+          <w:sz w:val="24"/>
+          <w:szCs w:val="24"/>
+        </w:rPr>
+        <w:t>16</w:t>
+      </w:r>
+      <w:r>
+        <w:rPr>
+          <w:sz w:val="24"/>
+          <w:szCs w:val="24"/>
+        </w:rPr>
+        <w:t xml:space="preserve">: Diagrama de classes UML – Foco no pacote </w:t>
+      </w:r>
+      <w:r>
+        <w:rPr>
+          <w:sz w:val="24"/>
+          <w:szCs w:val="24"/>
+        </w:rPr>
+        <w:t>Levels</w:t>
+      </w:r>
+    </w:p>
+    <w:p>
+      <w:pPr>
+        <w:pStyle w:val="Normal"/>
+        <w:ind w:hanging="0"/>
+        <w:jc w:val="center"/>
+        <w:rPr>
+          <w:sz w:val="24"/>
+          <w:szCs w:val="24"/>
+        </w:rPr>
+      </w:pPr>
+      <w:r>
+        <w:rPr>
+          <w:sz w:val="24"/>
+          <w:szCs w:val="24"/>
+        </w:rPr>
+      </w:r>
+    </w:p>
+    <w:p>
+      <w:pPr>
+        <w:pStyle w:val="Normal"/>
+        <w:ind w:hanging="0"/>
+        <w:jc w:val="both"/>
+        <w:rPr>
+          <w:sz w:val="24"/>
+          <w:szCs w:val="24"/>
+        </w:rPr>
+      </w:pPr>
+      <w:r>
+        <w:rPr>
+          <w:sz w:val="24"/>
+          <w:szCs w:val="24"/>
+        </w:rPr>
+        <w:tab/>
+      </w:r>
+      <w:r>
+        <w:rPr>
+          <w:sz w:val="24"/>
+          <w:szCs w:val="24"/>
+        </w:rPr>
+        <w:t>Em resumo, os objetos das classes Level gerenciam as entidades que compõe uma fase. Eles são responsáveis por criar (salvo os objetos dos players, que são incluídos diretamente na classe principal por exigirem consistência de uma fase para outra), inicializar e chamar os métodos de desenho e atualização de suas entidades, além de salvá-las/carregá-las de arquivos através do pacote Mementos, que será abordada posteriormente.</w:t>
+      </w:r>
+    </w:p>
+    <w:p>
+      <w:pPr>
+        <w:pStyle w:val="Normal"/>
+        <w:ind w:hanging="0"/>
+        <w:jc w:val="both"/>
+        <w:rPr>
+          <w:sz w:val="24"/>
+          <w:szCs w:val="24"/>
+        </w:rPr>
+      </w:pPr>
+      <w:r>
+        <w:rPr>
+          <w:sz w:val="24"/>
+          <w:szCs w:val="24"/>
+        </w:rPr>
+        <w:tab/>
+      </w:r>
+    </w:p>
+    <w:p>
+      <w:pPr>
+        <w:pStyle w:val="Normal"/>
+        <w:ind w:hanging="0"/>
+        <w:jc w:val="both"/>
+        <w:rPr>
+          <w:sz w:val="24"/>
+          <w:szCs w:val="24"/>
+        </w:rPr>
+      </w:pPr>
+      <w:r>
+        <w:rPr>
+          <w:sz w:val="24"/>
+          <w:szCs w:val="24"/>
+        </w:rPr>
+        <w:tab/>
+      </w:r>
+    </w:p>
+    <w:p>
+      <w:pPr>
+        <w:pStyle w:val="Normal"/>
+        <w:ind w:hanging="0"/>
+        <w:jc w:val="both"/>
+        <w:rPr>
+          <w:sz w:val="24"/>
+          <w:szCs w:val="24"/>
+        </w:rPr>
+      </w:pPr>
+      <w:r>
+        <w:rPr>
+          <w:i w:val="false"/>
+          <w:iCs w:val="false"/>
+          <w:sz w:val="24"/>
+          <w:szCs w:val="24"/>
+        </w:rPr>
+        <w:tab/>
+        <w:tab/>
+        <w:tab/>
+        <w:tab/>
+        <w:tab/>
+        <w:tab/>
+        <w:tab/>
+      </w:r>
+    </w:p>
+    <w:p>
+      <w:pPr>
+        <w:pStyle w:val="Normal"/>
+        <w:ind w:hanging="0"/>
+        <w:jc w:val="both"/>
         <w:rPr/>
-        <w:drawing>
-          <wp:inline distT="0" distB="0" distL="0" distR="0">
-            <wp:extent cx="6245225" cy="3966210"/>
-            <wp:effectExtent l="0" t="0" r="0" b="0"/>
-            <wp:docPr id="12" name="Image1" descr=""/>
-            <wp:cNvGraphicFramePr>
-              <a:graphicFrameLocks xmlns:a="http://schemas.openxmlformats.org/drawingml/2006/main" noChangeAspect="1"/>
-            </wp:cNvGraphicFramePr>
-            <a:graphic xmlns:a="http://schemas.openxmlformats.org/drawingml/2006/main">
-              <a:graphicData uri="http://schemas.openxmlformats.org/drawingml/2006/picture">
-                <pic:pic xmlns:pic="http://schemas.openxmlformats.org/drawingml/2006/picture">
-                  <pic:nvPicPr>
-                    <pic:cNvPr id="12" name="Image1" descr=""/>
-                    <pic:cNvPicPr>
-                      <a:picLocks noChangeAspect="1" noChangeArrowheads="1"/>
-                    </pic:cNvPicPr>
-                  </pic:nvPicPr>
-                  <pic:blipFill>
-                    <a:blip r:embed="rId13"/>
-                    <a:stretch>
-                      <a:fillRect/>
-                    </a:stretch>
-                  </pic:blipFill>
-                  <pic:spPr bwMode="auto">
-                    <a:xfrm>
-                      <a:off x="0" y="0"/>
-                      <a:ext cx="6245225" cy="3966210"/>
-                    </a:xfrm>
-                    <a:prstGeom prst="rect">
-                      <a:avLst/>
-                    </a:prstGeom>
-                  </pic:spPr>
-                </pic:pic>
-              </a:graphicData>
-            </a:graphic>
-          </wp:inline>
-        </w:drawing>
-      </w:r>
-    </w:p>
-    <w:p>
-      <w:pPr>
-        <w:pStyle w:val="TextBody"/>
-        <w:rPr>
-          <w:sz w:val="24"/>
-        </w:rPr>
-      </w:pPr>
-      <w:r>
-        <w:rPr>
-          <w:sz w:val="24"/>
-        </w:rPr>
-        <w:t>Figura 2. Diagrama de Classes de base em UML.</w:t>
-      </w:r>
-    </w:p>
-    <w:p>
-      <w:pPr>
-        <w:pStyle w:val="BodyText3"/>
+      </w:pPr>
+      <w:r>
         <w:rPr/>
-      </w:pPr>
+        <w:tab/>
+        <w:tab/>
+        <w:tab/>
+        <w:tab/>
+        <w:tab/>
+      </w:r>
       <w:r>
         <w:rPr/>
+        <w:t>&lt;&lt;colocar foto&gt;&gt;</w:t>
+      </w:r>
+    </w:p>
+    <w:p>
+      <w:pPr>
+        <w:pStyle w:val="Normal"/>
+        <w:ind w:hanging="0"/>
+        <w:jc w:val="both"/>
+        <w:rPr/>
+      </w:pPr>
+      <w:r>
+        <w:rPr/>
+      </w:r>
+    </w:p>
+    <w:p>
+      <w:pPr>
+        <w:pStyle w:val="Normal"/>
+        <w:ind w:hanging="0"/>
+        <w:jc w:val="both"/>
+        <w:rPr>
+          <w:sz w:val="24"/>
+          <w:szCs w:val="24"/>
+        </w:rPr>
+      </w:pPr>
+      <w:r>
+        <w:rPr>
+          <w:sz w:val="24"/>
+          <w:szCs w:val="24"/>
+        </w:rPr>
+        <w:tab/>
+        <w:tab/>
+        <w:t xml:space="preserve">Figura </w:t>
+      </w:r>
+      <w:r>
+        <w:rPr>
+          <w:sz w:val="24"/>
+          <w:szCs w:val="24"/>
+        </w:rPr>
+        <w:t>17</w:t>
+      </w:r>
+      <w:r>
+        <w:rPr>
+          <w:sz w:val="24"/>
+          <w:szCs w:val="24"/>
+        </w:rPr>
+        <w:t xml:space="preserve">:  Diagrama de classes UML – Foco no pacote </w:t>
+      </w:r>
+      <w:r>
+        <w:rPr>
+          <w:sz w:val="24"/>
+          <w:szCs w:val="24"/>
+        </w:rPr>
+        <w:t>Menu</w:t>
+      </w:r>
+    </w:p>
+    <w:p>
+      <w:pPr>
+        <w:pStyle w:val="Normal"/>
+        <w:ind w:hanging="0"/>
+        <w:jc w:val="both"/>
+        <w:rPr>
+          <w:sz w:val="24"/>
+          <w:szCs w:val="24"/>
+        </w:rPr>
+      </w:pPr>
+      <w:r>
+        <w:rPr>
+          <w:sz w:val="24"/>
+          <w:szCs w:val="24"/>
+        </w:rPr>
+        <w:tab/>
+      </w:r>
+      <w:r>
+        <w:rPr>
+          <w:sz w:val="24"/>
+          <w:szCs w:val="24"/>
+        </w:rPr>
+        <w:t>Os menus mantém desenhadas uma lista de botões, e reagem apropriadamente quando algum deles é clicado, através do EventManager e do GraphicsManager.</w:t>
+      </w:r>
+    </w:p>
+    <w:p>
+      <w:pPr>
+        <w:pStyle w:val="Normal"/>
+        <w:ind w:hanging="0"/>
+        <w:jc w:val="center"/>
+        <w:rPr>
+          <w:sz w:val="24"/>
+          <w:szCs w:val="24"/>
+        </w:rPr>
+      </w:pPr>
+      <w:r>
+        <w:rPr>
+          <w:sz w:val="24"/>
+          <w:szCs w:val="24"/>
+        </w:rPr>
+      </w:r>
+    </w:p>
+    <w:p>
+      <w:pPr>
+        <w:pStyle w:val="Normal"/>
+        <w:ind w:hanging="0"/>
+        <w:jc w:val="center"/>
+        <w:rPr>
+          <w:sz w:val="24"/>
+          <w:szCs w:val="24"/>
+        </w:rPr>
+      </w:pPr>
+      <w:r>
+        <w:rPr>
+          <w:sz w:val="24"/>
+          <w:szCs w:val="24"/>
+        </w:rPr>
+        <w:t xml:space="preserve">Figura </w:t>
+      </w:r>
+      <w:r>
+        <w:rPr>
+          <w:sz w:val="24"/>
+          <w:szCs w:val="24"/>
+        </w:rPr>
+        <w:t>18</w:t>
+      </w:r>
+      <w:r>
+        <w:rPr>
+          <w:sz w:val="24"/>
+          <w:szCs w:val="24"/>
+        </w:rPr>
+        <w:t xml:space="preserve">: Diagrama de classes UML – Foco no pacote </w:t>
+      </w:r>
+      <w:r>
+        <w:rPr>
+          <w:sz w:val="24"/>
+          <w:szCs w:val="24"/>
+        </w:rPr>
+        <w:t>Utils</w:t>
+      </w:r>
+    </w:p>
+    <w:p>
+      <w:pPr>
+        <w:pStyle w:val="Normal"/>
+        <w:ind w:hanging="0"/>
+        <w:jc w:val="both"/>
+        <w:rPr>
+          <w:sz w:val="24"/>
+          <w:szCs w:val="24"/>
+        </w:rPr>
+      </w:pPr>
+      <w:r>
+        <w:rPr>
+          <w:sz w:val="24"/>
+          <w:szCs w:val="24"/>
+        </w:rPr>
+      </w:r>
+    </w:p>
+    <w:p>
+      <w:pPr>
+        <w:pStyle w:val="Normal"/>
+        <w:ind w:hanging="0"/>
+        <w:jc w:val="both"/>
+        <w:rPr>
+          <w:sz w:val="24"/>
+          <w:szCs w:val="24"/>
+        </w:rPr>
+      </w:pPr>
+      <w:r>
+        <w:rPr>
+          <w:sz w:val="24"/>
+          <w:szCs w:val="24"/>
+        </w:rPr>
+        <w:tab/>
+      </w:r>
+      <w:r>
+        <w:rPr>
+          <w:sz w:val="24"/>
+          <w:szCs w:val="24"/>
+        </w:rPr>
+        <w:t>O pacote utils é composto de classes criadas pouco relacionadas entre si, mas que tem a característica comum de serem utilizadas para apoiar as outras classes do projeto, como o singleton RandomValueGenerator, que gera booleanos, inteiros ou floats aleatórios com uma chamada de função; GeometricVector, gabarito que agrupa dois valores do mesmo tipo como coordenadas x e y, utilizado principalmente para posições, velocidades e coordenadas em matrizes; e List, gabarito para uma lista duplamente encadeada com iterador.</w:t>
+      </w:r>
+    </w:p>
+    <w:p>
+      <w:pPr>
+        <w:pStyle w:val="Normal"/>
+        <w:ind w:hanging="0"/>
+        <w:jc w:val="center"/>
+        <w:rPr>
+          <w:sz w:val="24"/>
+          <w:szCs w:val="24"/>
+        </w:rPr>
+      </w:pPr>
+      <w:r>
+        <w:rPr>
+          <w:sz w:val="24"/>
+          <w:szCs w:val="24"/>
+        </w:rPr>
+        <w:tab/>
+        <w:tab/>
+      </w:r>
+    </w:p>
+    <w:p>
+      <w:pPr>
+        <w:pStyle w:val="Normal"/>
+        <w:ind w:hanging="0"/>
+        <w:jc w:val="center"/>
+        <w:rPr>
+          <w:sz w:val="24"/>
+          <w:szCs w:val="24"/>
+        </w:rPr>
+      </w:pPr>
+      <w:r>
+        <w:rPr>
+          <w:sz w:val="24"/>
+          <w:szCs w:val="24"/>
+        </w:rPr>
+        <w:t>Figura 18:  Diagrama de classes UML – foco no pacote TileSystem</w:t>
+      </w:r>
+    </w:p>
+    <w:p>
+      <w:pPr>
+        <w:pStyle w:val="Normal"/>
+        <w:ind w:hanging="0"/>
+        <w:jc w:val="both"/>
+        <w:rPr>
+          <w:i w:val="false"/>
+          <w:i w:val="false"/>
+          <w:iCs w:val="false"/>
+        </w:rPr>
+      </w:pPr>
+      <w:r>
+        <w:rPr>
+          <w:sz w:val="24"/>
+          <w:szCs w:val="24"/>
+        </w:rPr>
+      </w:r>
+    </w:p>
+    <w:p>
+      <w:pPr>
+        <w:pStyle w:val="Normal"/>
+        <w:ind w:hanging="0"/>
+        <w:jc w:val="both"/>
+        <w:rPr>
+          <w:sz w:val="24"/>
+          <w:szCs w:val="24"/>
+        </w:rPr>
+      </w:pPr>
+      <w:r>
+        <w:rPr>
+          <w:i w:val="false"/>
+          <w:iCs w:val="false"/>
+          <w:sz w:val="24"/>
+          <w:szCs w:val="24"/>
+        </w:rPr>
+        <w:tab/>
+      </w:r>
+      <w:r>
+        <w:rPr>
+          <w:i w:val="false"/>
+          <w:iCs w:val="false"/>
+          <w:sz w:val="24"/>
+          <w:szCs w:val="24"/>
+        </w:rPr>
+        <w:t>O pacote TileSystem gira em torno da classe TileManager, que é, como dito anteriormente, derivada de Entity. Seus objetos agregados principais são um TileMap, que carrega um arquivo de texto contendo números que representam ou espaços vazios (números negativos) ou índices de tiles (números não negativos) e o transforma em uma matriz alocada dinamicamente de short ints; e um TileVector, que armazena vários Tiles, classes que se comportam de forma similar a PhysicalEntity, mas não tem uma posição própria, tendo que receber onde se desenhar e sua posição quando há uma colisão. Para desenhar o mapa de Tiles, o TileManager percorre o mapa, chamando a função desenhar do tile armanzenado em TileVector com o índice indicado pelo TileMap, e para verificar colisões, transforma as coordenadas e tamanho de cada entidade em coordenadas do TileMap, e verifica se existe algum tile naquela posição. Como é possível colidir com mais de um tile ao mesmo tempo, essa função retorna um vetor de triplas ordenadas com o código identificador do tipo de tile, sua posição e seu tamanho.</w:t>
+      </w:r>
+    </w:p>
+    <w:p>
+      <w:pPr>
+        <w:pStyle w:val="Normal"/>
+        <w:ind w:hanging="0"/>
+        <w:jc w:val="both"/>
+        <w:rPr>
+          <w:i w:val="false"/>
+          <w:i w:val="false"/>
+          <w:iCs w:val="false"/>
+        </w:rPr>
+      </w:pPr>
+      <w:r>
+        <w:rPr>
+          <w:sz w:val="24"/>
+          <w:szCs w:val="24"/>
+        </w:rPr>
       </w:r>
     </w:p>
     <w:p>
@@ -4660,9 +5158,9 @@
           <w:sz w:val="24"/>
         </w:rPr>
       </w:r>
-      <w:bookmarkStart w:id="1" w:name="_GoBack"/>
       <w:bookmarkStart w:id="2" w:name="_GoBack"/>
-      <w:bookmarkEnd w:id="2"/>
+      <w:bookmarkStart w:id="3" w:name="_GoBack"/>
+      <w:bookmarkEnd w:id="3"/>
     </w:p>
     <w:p>
       <w:pPr>
@@ -4724,17 +5222,16 @@
         <w:tblLook w:val="0000" w:noVBand="0" w:noHBand="0" w:lastColumn="0" w:firstColumn="0" w:lastRow="0" w:firstRow="0"/>
       </w:tblPr>
       <w:tblGrid>
-        <w:gridCol w:w="5812"/>
+        <w:gridCol w:w="5810"/>
         <w:gridCol w:w="556"/>
-        <w:gridCol w:w="6"/>
-        <w:gridCol w:w="2685"/>
-        <w:gridCol w:w="116"/>
+        <w:gridCol w:w="5"/>
+        <w:gridCol w:w="2804"/>
       </w:tblGrid>
       <w:tr>
         <w:trPr/>
         <w:tc>
           <w:tcPr>
-            <w:tcW w:w="6368" w:type="dxa"/>
+            <w:tcW w:w="6366" w:type="dxa"/>
             <w:gridSpan w:val="2"/>
             <w:tcBorders>
               <w:top w:val="single" w:sz="6" w:space="0" w:color="000000"/>
@@ -4766,7 +5263,7 @@
         </w:tc>
         <w:tc>
           <w:tcPr>
-            <w:tcW w:w="2691" w:type="dxa"/>
+            <w:tcW w:w="2809" w:type="dxa"/>
             <w:gridSpan w:val="2"/>
             <w:tcBorders>
               <w:top w:val="single" w:sz="6" w:space="0" w:color="000000"/>
@@ -4779,26 +5276,25 @@
           <w:p>
             <w:pPr>
               <w:pStyle w:val="Normal"/>
+              <w:widowControl/>
+              <w:bidi w:val="0"/>
+              <w:ind w:left="0" w:right="-89" w:hanging="0"/>
               <w:jc w:val="center"/>
+              <w:rPr/>
+            </w:pPr>
+            <w:r>
               <w:rPr>
                 <w:shadow/>
                 <w:sz w:val="22"/>
                 <w:szCs w:val="22"/>
               </w:rPr>
-            </w:pPr>
-            <w:r>
-              <w:rPr>
-                <w:shadow/>
-                <w:sz w:val="22"/>
-                <w:szCs w:val="22"/>
-              </w:rPr>
               <w:t>Onde / O quê</w:t>
             </w:r>
           </w:p>
         </w:tc>
         <w:tc>
           <w:tcPr>
-            <w:tcW w:w="116" w:type="dxa"/>
+            <w:tcW w:w="0" w:type="dxa"/>
             <w:tcBorders/>
             <w:shd w:fill="auto" w:val="clear"/>
           </w:tcPr>
@@ -4820,7 +5316,7 @@
         <w:tc>
           <w:tcPr>
             <w:tcW w:w="9175" w:type="dxa"/>
-            <w:gridSpan w:val="5"/>
+            <w:gridSpan w:val="4"/>
             <w:tcBorders>
               <w:top w:val="single" w:sz="6" w:space="0" w:color="000000"/>
               <w:left w:val="single" w:sz="6" w:space="0" w:color="000000"/>
@@ -4861,7 +5357,7 @@
         </w:trPr>
         <w:tc>
           <w:tcPr>
-            <w:tcW w:w="5812" w:type="dxa"/>
+            <w:tcW w:w="5810" w:type="dxa"/>
             <w:tcBorders>
               <w:top w:val="single" w:sz="6" w:space="0" w:color="000000"/>
               <w:left w:val="single" w:sz="6" w:space="0" w:color="000000"/>
@@ -4924,7 +5420,7 @@
         </w:tc>
         <w:tc>
           <w:tcPr>
-            <w:tcW w:w="562" w:type="dxa"/>
+            <w:tcW w:w="561" w:type="dxa"/>
             <w:gridSpan w:val="2"/>
             <w:tcBorders>
               <w:top w:val="single" w:sz="6" w:space="0" w:color="000000"/>
@@ -4970,8 +5466,7 @@
         </w:tc>
         <w:tc>
           <w:tcPr>
-            <w:tcW w:w="2801" w:type="dxa"/>
-            <w:gridSpan w:val="2"/>
+            <w:tcW w:w="2804" w:type="dxa"/>
             <w:tcBorders>
               <w:top w:val="single" w:sz="6" w:space="0" w:color="000000"/>
               <w:left w:val="single" w:sz="6" w:space="0" w:color="000000"/>
@@ -5006,7 +5501,7 @@
         </w:trPr>
         <w:tc>
           <w:tcPr>
-            <w:tcW w:w="5812" w:type="dxa"/>
+            <w:tcW w:w="5810" w:type="dxa"/>
             <w:tcBorders>
               <w:top w:val="single" w:sz="6" w:space="0" w:color="000000"/>
               <w:left w:val="single" w:sz="6" w:space="0" w:color="000000"/>
@@ -5084,7 +5579,7 @@
         </w:tc>
         <w:tc>
           <w:tcPr>
-            <w:tcW w:w="562" w:type="dxa"/>
+            <w:tcW w:w="561" w:type="dxa"/>
             <w:gridSpan w:val="2"/>
             <w:tcBorders>
               <w:top w:val="single" w:sz="6" w:space="0" w:color="000000"/>
@@ -5114,8 +5609,7 @@
         </w:tc>
         <w:tc>
           <w:tcPr>
-            <w:tcW w:w="2801" w:type="dxa"/>
-            <w:gridSpan w:val="2"/>
+            <w:tcW w:w="2804" w:type="dxa"/>
             <w:tcBorders>
               <w:top w:val="single" w:sz="6" w:space="0" w:color="000000"/>
               <w:left w:val="single" w:sz="6" w:space="0" w:color="000000"/>
@@ -5149,7 +5643,7 @@
         </w:trPr>
         <w:tc>
           <w:tcPr>
-            <w:tcW w:w="5812" w:type="dxa"/>
+            <w:tcW w:w="5810" w:type="dxa"/>
             <w:tcBorders>
               <w:top w:val="single" w:sz="6" w:space="0" w:color="000000"/>
               <w:left w:val="single" w:sz="6" w:space="0" w:color="000000"/>
@@ -5178,7 +5672,7 @@
         </w:tc>
         <w:tc>
           <w:tcPr>
-            <w:tcW w:w="562" w:type="dxa"/>
+            <w:tcW w:w="561" w:type="dxa"/>
             <w:gridSpan w:val="2"/>
             <w:tcBorders>
               <w:top w:val="single" w:sz="6" w:space="0" w:color="000000"/>
@@ -5208,8 +5702,7 @@
         </w:tc>
         <w:tc>
           <w:tcPr>
-            <w:tcW w:w="2801" w:type="dxa"/>
-            <w:gridSpan w:val="2"/>
+            <w:tcW w:w="2804" w:type="dxa"/>
             <w:tcBorders>
               <w:top w:val="single" w:sz="6" w:space="0" w:color="000000"/>
               <w:left w:val="single" w:sz="6" w:space="0" w:color="000000"/>
@@ -5245,7 +5738,7 @@
         </w:trPr>
         <w:tc>
           <w:tcPr>
-            <w:tcW w:w="5812" w:type="dxa"/>
+            <w:tcW w:w="5810" w:type="dxa"/>
             <w:tcBorders>
               <w:top w:val="single" w:sz="6" w:space="0" w:color="000000"/>
               <w:left w:val="single" w:sz="6" w:space="0" w:color="000000"/>
@@ -5274,7 +5767,7 @@
         </w:tc>
         <w:tc>
           <w:tcPr>
-            <w:tcW w:w="562" w:type="dxa"/>
+            <w:tcW w:w="561" w:type="dxa"/>
             <w:gridSpan w:val="2"/>
             <w:tcBorders>
               <w:top w:val="single" w:sz="6" w:space="0" w:color="000000"/>
@@ -5304,8 +5797,7 @@
         </w:tc>
         <w:tc>
           <w:tcPr>
-            <w:tcW w:w="2801" w:type="dxa"/>
-            <w:gridSpan w:val="2"/>
+            <w:tcW w:w="2804" w:type="dxa"/>
             <w:tcBorders>
               <w:top w:val="single" w:sz="6" w:space="0" w:color="000000"/>
               <w:left w:val="single" w:sz="6" w:space="0" w:color="000000"/>
@@ -5340,7 +5832,7 @@
         <w:tc>
           <w:tcPr>
             <w:tcW w:w="9175" w:type="dxa"/>
-            <w:gridSpan w:val="5"/>
+            <w:gridSpan w:val="4"/>
             <w:tcBorders>
               <w:top w:val="single" w:sz="6" w:space="0" w:color="000000"/>
               <w:left w:val="single" w:sz="6" w:space="0" w:color="000000"/>
@@ -5380,7 +5872,7 @@
         </w:trPr>
         <w:tc>
           <w:tcPr>
-            <w:tcW w:w="5812" w:type="dxa"/>
+            <w:tcW w:w="5810" w:type="dxa"/>
             <w:tcBorders>
               <w:top w:val="single" w:sz="6" w:space="0" w:color="000000"/>
               <w:left w:val="single" w:sz="6" w:space="0" w:color="000000"/>
@@ -5426,7 +5918,7 @@
         </w:tc>
         <w:tc>
           <w:tcPr>
-            <w:tcW w:w="562" w:type="dxa"/>
+            <w:tcW w:w="561" w:type="dxa"/>
             <w:gridSpan w:val="2"/>
             <w:tcBorders>
               <w:top w:val="single" w:sz="6" w:space="0" w:color="000000"/>
@@ -5456,8 +5948,7 @@
         </w:tc>
         <w:tc>
           <w:tcPr>
-            <w:tcW w:w="2801" w:type="dxa"/>
-            <w:gridSpan w:val="2"/>
+            <w:tcW w:w="2804" w:type="dxa"/>
             <w:tcBorders>
               <w:top w:val="single" w:sz="6" w:space="0" w:color="000000"/>
               <w:left w:val="single" w:sz="6" w:space="0" w:color="000000"/>
@@ -5492,7 +5983,7 @@
         </w:trPr>
         <w:tc>
           <w:tcPr>
-            <w:tcW w:w="5812" w:type="dxa"/>
+            <w:tcW w:w="5810" w:type="dxa"/>
             <w:tcBorders>
               <w:top w:val="single" w:sz="6" w:space="0" w:color="000000"/>
               <w:left w:val="single" w:sz="6" w:space="0" w:color="000000"/>
@@ -5538,7 +6029,7 @@
         </w:tc>
         <w:tc>
           <w:tcPr>
-            <w:tcW w:w="562" w:type="dxa"/>
+            <w:tcW w:w="561" w:type="dxa"/>
             <w:gridSpan w:val="2"/>
             <w:tcBorders>
               <w:top w:val="single" w:sz="6" w:space="0" w:color="000000"/>
@@ -5568,8 +6059,7 @@
         </w:tc>
         <w:tc>
           <w:tcPr>
-            <w:tcW w:w="2801" w:type="dxa"/>
-            <w:gridSpan w:val="2"/>
+            <w:tcW w:w="2804" w:type="dxa"/>
             <w:tcBorders>
               <w:top w:val="single" w:sz="6" w:space="0" w:color="000000"/>
               <w:left w:val="single" w:sz="6" w:space="0" w:color="000000"/>
@@ -5592,21 +6082,7 @@
                 <w:sz w:val="22"/>
                 <w:szCs w:val="22"/>
               </w:rPr>
-              <w:t xml:space="preserve">Via associação entre Tile (e derivadas) e TileManager, propriamente dita entre Entity e </w:t>
-            </w:r>
-            <w:r>
-              <w:rPr>
-                <w:sz w:val="22"/>
-                <w:szCs w:val="22"/>
-              </w:rPr>
-              <w:t>Geometric</w:t>
-            </w:r>
-            <w:r>
-              <w:rPr>
-                <w:sz w:val="22"/>
-                <w:szCs w:val="22"/>
-              </w:rPr>
-              <w:t>Vector.</w:t>
+              <w:t>Via associação entre Tile (e derivadas) e TileManager, propriamente dita entre Entity e GeometricVector.</w:t>
             </w:r>
           </w:p>
         </w:tc>
@@ -5618,7 +6094,7 @@
         </w:trPr>
         <w:tc>
           <w:tcPr>
-            <w:tcW w:w="5812" w:type="dxa"/>
+            <w:tcW w:w="5810" w:type="dxa"/>
             <w:tcBorders>
               <w:top w:val="single" w:sz="6" w:space="0" w:color="000000"/>
               <w:left w:val="single" w:sz="6" w:space="0" w:color="000000"/>
@@ -5664,7 +6140,7 @@
         </w:tc>
         <w:tc>
           <w:tcPr>
-            <w:tcW w:w="562" w:type="dxa"/>
+            <w:tcW w:w="561" w:type="dxa"/>
             <w:gridSpan w:val="2"/>
             <w:tcBorders>
               <w:top w:val="single" w:sz="6" w:space="0" w:color="000000"/>
@@ -5694,8 +6170,7 @@
         </w:tc>
         <w:tc>
           <w:tcPr>
-            <w:tcW w:w="2801" w:type="dxa"/>
-            <w:gridSpan w:val="2"/>
+            <w:tcW w:w="2804" w:type="dxa"/>
             <w:tcBorders>
               <w:top w:val="single" w:sz="6" w:space="0" w:color="000000"/>
               <w:left w:val="single" w:sz="6" w:space="0" w:color="000000"/>
@@ -5729,7 +6204,7 @@
         </w:trPr>
         <w:tc>
           <w:tcPr>
-            <w:tcW w:w="5812" w:type="dxa"/>
+            <w:tcW w:w="5810" w:type="dxa"/>
             <w:tcBorders>
               <w:top w:val="single" w:sz="6" w:space="0" w:color="000000"/>
               <w:left w:val="single" w:sz="6" w:space="0" w:color="000000"/>
@@ -5758,7 +6233,7 @@
         </w:tc>
         <w:tc>
           <w:tcPr>
-            <w:tcW w:w="562" w:type="dxa"/>
+            <w:tcW w:w="561" w:type="dxa"/>
             <w:gridSpan w:val="2"/>
             <w:tcBorders>
               <w:top w:val="single" w:sz="6" w:space="0" w:color="000000"/>
@@ -5785,8 +6260,7 @@
         </w:tc>
         <w:tc>
           <w:tcPr>
-            <w:tcW w:w="2801" w:type="dxa"/>
-            <w:gridSpan w:val="2"/>
+            <w:tcW w:w="2804" w:type="dxa"/>
             <w:tcBorders>
               <w:top w:val="single" w:sz="6" w:space="0" w:color="000000"/>
               <w:left w:val="single" w:sz="6" w:space="0" w:color="000000"/>
@@ -5799,17 +6273,14 @@
             <w:pPr>
               <w:pStyle w:val="Normal"/>
               <w:jc w:val="center"/>
-              <w:rPr>
-                <w:sz w:val="22"/>
-                <w:szCs w:val="22"/>
-              </w:rPr>
-            </w:pPr>
-            <w:r>
-              <w:rPr>
-                <w:sz w:val="22"/>
-                <w:szCs w:val="22"/>
-              </w:rPr>
-              <w:t>Sim (Classe ThreadedCaster)</w:t>
+              <w:rPr/>
+            </w:pPr>
+            <w:r>
+              <w:rPr>
+                <w:sz w:val="22"/>
+                <w:szCs w:val="22"/>
+              </w:rPr>
+              <w:t>&lt;&lt;ONDE&gt;&gt;</w:t>
             </w:r>
           </w:p>
         </w:tc>
@@ -5821,7 +6292,7 @@
         <w:tc>
           <w:tcPr>
             <w:tcW w:w="9175" w:type="dxa"/>
-            <w:gridSpan w:val="5"/>
+            <w:gridSpan w:val="4"/>
             <w:tcBorders>
               <w:top w:val="single" w:sz="6" w:space="0" w:color="000000"/>
               <w:left w:val="single" w:sz="6" w:space="0" w:color="000000"/>
@@ -5861,7 +6332,7 @@
         </w:trPr>
         <w:tc>
           <w:tcPr>
-            <w:tcW w:w="5812" w:type="dxa"/>
+            <w:tcW w:w="5810" w:type="dxa"/>
             <w:tcBorders>
               <w:top w:val="single" w:sz="6" w:space="0" w:color="000000"/>
               <w:left w:val="single" w:sz="6" w:space="0" w:color="000000"/>
@@ -5907,7 +6378,7 @@
         </w:tc>
         <w:tc>
           <w:tcPr>
-            <w:tcW w:w="562" w:type="dxa"/>
+            <w:tcW w:w="561" w:type="dxa"/>
             <w:gridSpan w:val="2"/>
             <w:tcBorders>
               <w:top w:val="single" w:sz="6" w:space="0" w:color="000000"/>
@@ -5937,8 +6408,7 @@
         </w:tc>
         <w:tc>
           <w:tcPr>
-            <w:tcW w:w="2801" w:type="dxa"/>
-            <w:gridSpan w:val="2"/>
+            <w:tcW w:w="2804" w:type="dxa"/>
             <w:tcBorders>
               <w:top w:val="single" w:sz="6" w:space="0" w:color="000000"/>
               <w:left w:val="single" w:sz="6" w:space="0" w:color="000000"/>
@@ -5971,7 +6441,7 @@
         </w:trPr>
         <w:tc>
           <w:tcPr>
-            <w:tcW w:w="5812" w:type="dxa"/>
+            <w:tcW w:w="5810" w:type="dxa"/>
             <w:tcBorders>
               <w:top w:val="single" w:sz="6" w:space="0" w:color="000000"/>
               <w:left w:val="single" w:sz="6" w:space="0" w:color="000000"/>
@@ -6032,7 +6502,7 @@
         </w:tc>
         <w:tc>
           <w:tcPr>
-            <w:tcW w:w="562" w:type="dxa"/>
+            <w:tcW w:w="561" w:type="dxa"/>
             <w:gridSpan w:val="2"/>
             <w:tcBorders>
               <w:top w:val="single" w:sz="6" w:space="0" w:color="000000"/>
@@ -6062,8 +6532,7 @@
         </w:tc>
         <w:tc>
           <w:tcPr>
-            <w:tcW w:w="2801" w:type="dxa"/>
-            <w:gridSpan w:val="2"/>
+            <w:tcW w:w="2804" w:type="dxa"/>
             <w:tcBorders>
               <w:top w:val="single" w:sz="6" w:space="0" w:color="000000"/>
               <w:left w:val="single" w:sz="6" w:space="0" w:color="000000"/>
@@ -6097,7 +6566,7 @@
         </w:trPr>
         <w:tc>
           <w:tcPr>
-            <w:tcW w:w="5812" w:type="dxa"/>
+            <w:tcW w:w="5810" w:type="dxa"/>
             <w:tcBorders>
               <w:top w:val="single" w:sz="6" w:space="0" w:color="000000"/>
               <w:left w:val="single" w:sz="6" w:space="0" w:color="000000"/>
@@ -6172,7 +6641,7 @@
         </w:tc>
         <w:tc>
           <w:tcPr>
-            <w:tcW w:w="562" w:type="dxa"/>
+            <w:tcW w:w="561" w:type="dxa"/>
             <w:gridSpan w:val="2"/>
             <w:tcBorders>
               <w:top w:val="single" w:sz="6" w:space="0" w:color="000000"/>
@@ -6202,8 +6671,7 @@
         </w:tc>
         <w:tc>
           <w:tcPr>
-            <w:tcW w:w="2801" w:type="dxa"/>
-            <w:gridSpan w:val="2"/>
+            <w:tcW w:w="2804" w:type="dxa"/>
             <w:tcBorders>
               <w:top w:val="single" w:sz="6" w:space="0" w:color="000000"/>
               <w:left w:val="single" w:sz="6" w:space="0" w:color="000000"/>
@@ -6222,21 +6690,7 @@
                 <w:sz w:val="22"/>
                 <w:szCs w:val="22"/>
               </w:rPr>
-              <w:t xml:space="preserve">Classe List e </w:t>
-            </w:r>
-            <w:r>
-              <w:rPr>
-                <w:sz w:val="22"/>
-                <w:szCs w:val="22"/>
-              </w:rPr>
-              <w:t>GeometricVector</w:t>
-            </w:r>
-            <w:r>
-              <w:rPr>
-                <w:sz w:val="22"/>
-                <w:szCs w:val="22"/>
-              </w:rPr>
-              <w:t>.</w:t>
+              <w:t>Classe List e GeometricVector.</w:t>
             </w:r>
           </w:p>
         </w:tc>
@@ -6247,7 +6701,7 @@
         </w:trPr>
         <w:tc>
           <w:tcPr>
-            <w:tcW w:w="5812" w:type="dxa"/>
+            <w:tcW w:w="5810" w:type="dxa"/>
             <w:tcBorders>
               <w:top w:val="single" w:sz="6" w:space="0" w:color="000000"/>
               <w:left w:val="single" w:sz="6" w:space="0" w:color="000000"/>
@@ -6291,7 +6745,7 @@
         </w:tc>
         <w:tc>
           <w:tcPr>
-            <w:tcW w:w="562" w:type="dxa"/>
+            <w:tcW w:w="561" w:type="dxa"/>
             <w:gridSpan w:val="2"/>
             <w:tcBorders>
               <w:top w:val="single" w:sz="6" w:space="0" w:color="000000"/>
@@ -6318,29 +6772,29 @@
         </w:tc>
         <w:tc>
           <w:tcPr>
-            <w:tcW w:w="2801" w:type="dxa"/>
-            <w:gridSpan w:val="2"/>
-            <w:tcBorders>
-              <w:top w:val="single" w:sz="6" w:space="0" w:color="000000"/>
-              <w:left w:val="single" w:sz="6" w:space="0" w:color="000000"/>
-              <w:bottom w:val="single" w:sz="6" w:space="0" w:color="000000"/>
-              <w:right w:val="single" w:sz="6" w:space="0" w:color="000000"/>
-            </w:tcBorders>
-            <w:shd w:fill="auto" w:val="clear"/>
-          </w:tcPr>
-          <w:p>
-            <w:pPr>
-              <w:pStyle w:val="Normal"/>
-              <w:rPr>
-                <w:sz w:val="22"/>
-                <w:szCs w:val="22"/>
-              </w:rPr>
-            </w:pPr>
-            <w:r>
-              <w:rPr>
-                <w:sz w:val="22"/>
-                <w:szCs w:val="22"/>
-              </w:rPr>
+            <w:tcW w:w="2804" w:type="dxa"/>
+            <w:tcBorders>
+              <w:top w:val="single" w:sz="6" w:space="0" w:color="000000"/>
+              <w:left w:val="single" w:sz="6" w:space="0" w:color="000000"/>
+              <w:bottom w:val="single" w:sz="6" w:space="0" w:color="000000"/>
+              <w:right w:val="single" w:sz="6" w:space="0" w:color="000000"/>
+            </w:tcBorders>
+            <w:shd w:fill="auto" w:val="clear"/>
+          </w:tcPr>
+          <w:p>
+            <w:pPr>
+              <w:pStyle w:val="Normal"/>
+              <w:rPr>
+                <w:sz w:val="22"/>
+                <w:szCs w:val="22"/>
+              </w:rPr>
+            </w:pPr>
+            <w:r>
+              <w:rPr>
+                <w:sz w:val="22"/>
+                <w:szCs w:val="22"/>
+              </w:rPr>
+              <w:t>Classe GraphicsManager</w:t>
             </w:r>
           </w:p>
         </w:tc>
@@ -6352,7 +6806,7 @@
         <w:tc>
           <w:tcPr>
             <w:tcW w:w="9175" w:type="dxa"/>
-            <w:gridSpan w:val="5"/>
+            <w:gridSpan w:val="4"/>
             <w:tcBorders>
               <w:top w:val="single" w:sz="6" w:space="0" w:color="000000"/>
               <w:left w:val="single" w:sz="6" w:space="0" w:color="000000"/>
@@ -6392,7 +6846,7 @@
         </w:trPr>
         <w:tc>
           <w:tcPr>
-            <w:tcW w:w="5812" w:type="dxa"/>
+            <w:tcW w:w="5810" w:type="dxa"/>
             <w:tcBorders>
               <w:top w:val="single" w:sz="6" w:space="0" w:color="000000"/>
               <w:left w:val="single" w:sz="6" w:space="0" w:color="000000"/>
@@ -6424,7 +6878,7 @@
         </w:tc>
         <w:tc>
           <w:tcPr>
-            <w:tcW w:w="562" w:type="dxa"/>
+            <w:tcW w:w="561" w:type="dxa"/>
             <w:gridSpan w:val="2"/>
             <w:tcBorders>
               <w:top w:val="single" w:sz="6" w:space="0" w:color="000000"/>
@@ -6454,8 +6908,7 @@
         </w:tc>
         <w:tc>
           <w:tcPr>
-            <w:tcW w:w="2801" w:type="dxa"/>
-            <w:gridSpan w:val="2"/>
+            <w:tcW w:w="2804" w:type="dxa"/>
             <w:tcBorders>
               <w:top w:val="single" w:sz="6" w:space="0" w:color="000000"/>
               <w:left w:val="single" w:sz="6" w:space="0" w:color="000000"/>
@@ -6475,14 +6928,7 @@
                 <w:sz w:val="22"/>
                 <w:szCs w:val="22"/>
               </w:rPr>
-              <w:t xml:space="preserve">Classe </w:t>
-            </w:r>
-            <w:r>
-              <w:rPr>
-                <w:sz w:val="22"/>
-                <w:szCs w:val="22"/>
-              </w:rPr>
-              <w:t>GeometricVector (construtores) e Level  (método bindPlayer).</w:t>
+              <w:t>Classe GeometricVector (construtores) e Level  (método bindPlayer).</w:t>
             </w:r>
           </w:p>
         </w:tc>
@@ -6493,7 +6939,7 @@
         </w:trPr>
         <w:tc>
           <w:tcPr>
-            <w:tcW w:w="5812" w:type="dxa"/>
+            <w:tcW w:w="5810" w:type="dxa"/>
             <w:tcBorders>
               <w:top w:val="single" w:sz="6" w:space="0" w:color="000000"/>
               <w:left w:val="single" w:sz="6" w:space="0" w:color="000000"/>
@@ -6525,7 +6971,7 @@
         </w:tc>
         <w:tc>
           <w:tcPr>
-            <w:tcW w:w="562" w:type="dxa"/>
+            <w:tcW w:w="561" w:type="dxa"/>
             <w:gridSpan w:val="2"/>
             <w:tcBorders>
               <w:top w:val="single" w:sz="6" w:space="0" w:color="000000"/>
@@ -6555,8 +7001,7 @@
         </w:tc>
         <w:tc>
           <w:tcPr>
-            <w:tcW w:w="2801" w:type="dxa"/>
-            <w:gridSpan w:val="2"/>
+            <w:tcW w:w="2804" w:type="dxa"/>
             <w:tcBorders>
               <w:top w:val="single" w:sz="6" w:space="0" w:color="000000"/>
               <w:left w:val="single" w:sz="6" w:space="0" w:color="000000"/>
@@ -6576,14 +7021,7 @@
                 <w:sz w:val="22"/>
                 <w:szCs w:val="22"/>
               </w:rPr>
-              <w:t>Classe GeometricVector</w:t>
-            </w:r>
-            <w:r>
-              <w:rPr>
-                <w:sz w:val="22"/>
-                <w:szCs w:val="22"/>
-              </w:rPr>
-              <w:t>.</w:t>
+              <w:t>Classe GeometricVector.</w:t>
             </w:r>
           </w:p>
         </w:tc>
@@ -6595,7 +7033,7 @@
         <w:tc>
           <w:tcPr>
             <w:tcW w:w="9175" w:type="dxa"/>
-            <w:gridSpan w:val="5"/>
+            <w:gridSpan w:val="4"/>
             <w:tcBorders>
               <w:top w:val="single" w:sz="6" w:space="0" w:color="000000"/>
               <w:left w:val="single" w:sz="6" w:space="0" w:color="000000"/>
@@ -6634,7 +7072,7 @@
         </w:trPr>
         <w:tc>
           <w:tcPr>
-            <w:tcW w:w="5812" w:type="dxa"/>
+            <w:tcW w:w="5810" w:type="dxa"/>
             <w:tcBorders>
               <w:top w:val="single" w:sz="6" w:space="0" w:color="000000"/>
               <w:left w:val="single" w:sz="6" w:space="0" w:color="000000"/>
@@ -6662,7 +7100,7 @@
         </w:tc>
         <w:tc>
           <w:tcPr>
-            <w:tcW w:w="562" w:type="dxa"/>
+            <w:tcW w:w="561" w:type="dxa"/>
             <w:gridSpan w:val="2"/>
             <w:tcBorders>
               <w:top w:val="single" w:sz="6" w:space="0" w:color="000000"/>
@@ -6692,8 +7130,7 @@
         </w:tc>
         <w:tc>
           <w:tcPr>
-            <w:tcW w:w="2801" w:type="dxa"/>
-            <w:gridSpan w:val="2"/>
+            <w:tcW w:w="2804" w:type="dxa"/>
             <w:tcBorders>
               <w:top w:val="single" w:sz="6" w:space="0" w:color="000000"/>
               <w:left w:val="single" w:sz="6" w:space="0" w:color="000000"/>
@@ -6727,7 +7164,7 @@
         </w:trPr>
         <w:tc>
           <w:tcPr>
-            <w:tcW w:w="5812" w:type="dxa"/>
+            <w:tcW w:w="5810" w:type="dxa"/>
             <w:tcBorders>
               <w:top w:val="single" w:sz="6" w:space="0" w:color="000000"/>
               <w:left w:val="single" w:sz="6" w:space="0" w:color="000000"/>
@@ -6756,7 +7193,7 @@
         </w:tc>
         <w:tc>
           <w:tcPr>
-            <w:tcW w:w="562" w:type="dxa"/>
+            <w:tcW w:w="561" w:type="dxa"/>
             <w:gridSpan w:val="2"/>
             <w:tcBorders>
               <w:top w:val="single" w:sz="6" w:space="0" w:color="000000"/>
@@ -6786,8 +7223,7 @@
         </w:tc>
         <w:tc>
           <w:tcPr>
-            <w:tcW w:w="2801" w:type="dxa"/>
-            <w:gridSpan w:val="2"/>
+            <w:tcW w:w="2804" w:type="dxa"/>
             <w:tcBorders>
               <w:top w:val="single" w:sz="6" w:space="0" w:color="000000"/>
               <w:left w:val="single" w:sz="6" w:space="0" w:color="000000"/>
@@ -6821,7 +7257,7 @@
         </w:trPr>
         <w:tc>
           <w:tcPr>
-            <w:tcW w:w="5812" w:type="dxa"/>
+            <w:tcW w:w="5810" w:type="dxa"/>
             <w:tcBorders>
               <w:top w:val="single" w:sz="6" w:space="0" w:color="000000"/>
               <w:left w:val="single" w:sz="6" w:space="0" w:color="000000"/>
@@ -6852,7 +7288,7 @@
         </w:tc>
         <w:tc>
           <w:tcPr>
-            <w:tcW w:w="562" w:type="dxa"/>
+            <w:tcW w:w="561" w:type="dxa"/>
             <w:gridSpan w:val="2"/>
             <w:tcBorders>
               <w:top w:val="single" w:sz="6" w:space="0" w:color="000000"/>
@@ -6881,8 +7317,7 @@
         </w:tc>
         <w:tc>
           <w:tcPr>
-            <w:tcW w:w="2801" w:type="dxa"/>
-            <w:gridSpan w:val="2"/>
+            <w:tcW w:w="2804" w:type="dxa"/>
             <w:tcBorders>
               <w:top w:val="single" w:sz="6" w:space="0" w:color="000000"/>
               <w:left w:val="single" w:sz="6" w:space="0" w:color="000000"/>
@@ -6915,7 +7350,7 @@
         </w:trPr>
         <w:tc>
           <w:tcPr>
-            <w:tcW w:w="5812" w:type="dxa"/>
+            <w:tcW w:w="5810" w:type="dxa"/>
             <w:tcBorders>
               <w:top w:val="single" w:sz="6" w:space="0" w:color="000000"/>
               <w:left w:val="single" w:sz="6" w:space="0" w:color="000000"/>
@@ -6943,7 +7378,7 @@
         </w:tc>
         <w:tc>
           <w:tcPr>
-            <w:tcW w:w="562" w:type="dxa"/>
+            <w:tcW w:w="561" w:type="dxa"/>
             <w:gridSpan w:val="2"/>
             <w:tcBorders>
               <w:top w:val="single" w:sz="6" w:space="0" w:color="000000"/>
@@ -6973,8 +7408,7 @@
         </w:tc>
         <w:tc>
           <w:tcPr>
-            <w:tcW w:w="2801" w:type="dxa"/>
-            <w:gridSpan w:val="2"/>
+            <w:tcW w:w="2804" w:type="dxa"/>
             <w:tcBorders>
               <w:top w:val="single" w:sz="6" w:space="0" w:color="000000"/>
               <w:left w:val="single" w:sz="6" w:space="0" w:color="000000"/>
@@ -7008,7 +7442,7 @@
         </w:trPr>
         <w:tc>
           <w:tcPr>
-            <w:tcW w:w="5812" w:type="dxa"/>
+            <w:tcW w:w="5810" w:type="dxa"/>
             <w:tcBorders>
               <w:top w:val="single" w:sz="6" w:space="0" w:color="000000"/>
               <w:left w:val="single" w:sz="6" w:space="0" w:color="000000"/>
@@ -7036,7 +7470,7 @@
         </w:tc>
         <w:tc>
           <w:tcPr>
-            <w:tcW w:w="562" w:type="dxa"/>
+            <w:tcW w:w="561" w:type="dxa"/>
             <w:gridSpan w:val="2"/>
             <w:tcBorders>
               <w:top w:val="single" w:sz="6" w:space="0" w:color="000000"/>
@@ -7066,8 +7500,7 @@
         </w:tc>
         <w:tc>
           <w:tcPr>
-            <w:tcW w:w="2801" w:type="dxa"/>
-            <w:gridSpan w:val="2"/>
+            <w:tcW w:w="2804" w:type="dxa"/>
             <w:tcBorders>
               <w:top w:val="single" w:sz="6" w:space="0" w:color="000000"/>
               <w:left w:val="single" w:sz="6" w:space="0" w:color="000000"/>
@@ -7101,7 +7534,7 @@
         </w:trPr>
         <w:tc>
           <w:tcPr>
-            <w:tcW w:w="5812" w:type="dxa"/>
+            <w:tcW w:w="5810" w:type="dxa"/>
             <w:tcBorders>
               <w:top w:val="single" w:sz="6" w:space="0" w:color="000000"/>
               <w:left w:val="single" w:sz="6" w:space="0" w:color="000000"/>
@@ -7129,7 +7562,7 @@
         </w:tc>
         <w:tc>
           <w:tcPr>
-            <w:tcW w:w="562" w:type="dxa"/>
+            <w:tcW w:w="561" w:type="dxa"/>
             <w:gridSpan w:val="2"/>
             <w:tcBorders>
               <w:top w:val="single" w:sz="6" w:space="0" w:color="000000"/>
@@ -7159,8 +7592,7 @@
         </w:tc>
         <w:tc>
           <w:tcPr>
-            <w:tcW w:w="2801" w:type="dxa"/>
-            <w:gridSpan w:val="2"/>
+            <w:tcW w:w="2804" w:type="dxa"/>
             <w:tcBorders>
               <w:top w:val="single" w:sz="6" w:space="0" w:color="000000"/>
               <w:left w:val="single" w:sz="6" w:space="0" w:color="000000"/>
@@ -7194,7 +7626,7 @@
         </w:trPr>
         <w:tc>
           <w:tcPr>
-            <w:tcW w:w="5812" w:type="dxa"/>
+            <w:tcW w:w="5810" w:type="dxa"/>
             <w:tcBorders>
               <w:top w:val="single" w:sz="6" w:space="0" w:color="000000"/>
               <w:left w:val="single" w:sz="6" w:space="0" w:color="000000"/>
@@ -7222,7 +7654,7 @@
         </w:tc>
         <w:tc>
           <w:tcPr>
-            <w:tcW w:w="562" w:type="dxa"/>
+            <w:tcW w:w="561" w:type="dxa"/>
             <w:gridSpan w:val="2"/>
             <w:tcBorders>
               <w:top w:val="single" w:sz="6" w:space="0" w:color="000000"/>
@@ -7252,8 +7684,7 @@
         </w:tc>
         <w:tc>
           <w:tcPr>
-            <w:tcW w:w="2801" w:type="dxa"/>
-            <w:gridSpan w:val="2"/>
+            <w:tcW w:w="2804" w:type="dxa"/>
             <w:tcBorders>
               <w:top w:val="single" w:sz="6" w:space="0" w:color="000000"/>
               <w:left w:val="single" w:sz="6" w:space="0" w:color="000000"/>
@@ -7288,7 +7719,7 @@
         <w:tc>
           <w:tcPr>
             <w:tcW w:w="9175" w:type="dxa"/>
-            <w:gridSpan w:val="5"/>
+            <w:gridSpan w:val="4"/>
             <w:tcBorders>
               <w:top w:val="single" w:sz="6" w:space="0" w:color="000000"/>
               <w:left w:val="single" w:sz="6" w:space="0" w:color="000000"/>
@@ -7338,7 +7769,7 @@
         </w:trPr>
         <w:tc>
           <w:tcPr>
-            <w:tcW w:w="5812" w:type="dxa"/>
+            <w:tcW w:w="5810" w:type="dxa"/>
             <w:tcBorders>
               <w:top w:val="single" w:sz="6" w:space="0" w:color="000000"/>
               <w:left w:val="single" w:sz="6" w:space="0" w:color="000000"/>
@@ -7385,7 +7816,7 @@
         </w:tc>
         <w:tc>
           <w:tcPr>
-            <w:tcW w:w="562" w:type="dxa"/>
+            <w:tcW w:w="561" w:type="dxa"/>
             <w:gridSpan w:val="2"/>
             <w:tcBorders>
               <w:top w:val="single" w:sz="6" w:space="0" w:color="000000"/>
@@ -7415,8 +7846,7 @@
         </w:tc>
         <w:tc>
           <w:tcPr>
-            <w:tcW w:w="2801" w:type="dxa"/>
-            <w:gridSpan w:val="2"/>
+            <w:tcW w:w="2804" w:type="dxa"/>
             <w:tcBorders>
               <w:top w:val="single" w:sz="6" w:space="0" w:color="000000"/>
               <w:left w:val="single" w:sz="6" w:space="0" w:color="000000"/>
@@ -7451,7 +7881,7 @@
         </w:trPr>
         <w:tc>
           <w:tcPr>
-            <w:tcW w:w="5812" w:type="dxa"/>
+            <w:tcW w:w="5810" w:type="dxa"/>
             <w:tcBorders>
               <w:top w:val="single" w:sz="6" w:space="0" w:color="000000"/>
               <w:left w:val="single" w:sz="6" w:space="0" w:color="000000"/>
@@ -7498,7 +7928,7 @@
         </w:tc>
         <w:tc>
           <w:tcPr>
-            <w:tcW w:w="562" w:type="dxa"/>
+            <w:tcW w:w="561" w:type="dxa"/>
             <w:gridSpan w:val="2"/>
             <w:tcBorders>
               <w:top w:val="single" w:sz="6" w:space="0" w:color="000000"/>
@@ -7528,8 +7958,7 @@
         </w:tc>
         <w:tc>
           <w:tcPr>
-            <w:tcW w:w="2801" w:type="dxa"/>
-            <w:gridSpan w:val="2"/>
+            <w:tcW w:w="2804" w:type="dxa"/>
             <w:tcBorders>
               <w:top w:val="single" w:sz="6" w:space="0" w:color="000000"/>
               <w:left w:val="single" w:sz="6" w:space="0" w:color="000000"/>
@@ -7564,7 +7993,7 @@
         </w:trPr>
         <w:tc>
           <w:tcPr>
-            <w:tcW w:w="5812" w:type="dxa"/>
+            <w:tcW w:w="5810" w:type="dxa"/>
             <w:tcBorders>
               <w:top w:val="single" w:sz="6" w:space="0" w:color="000000"/>
               <w:left w:val="single" w:sz="6" w:space="0" w:color="000000"/>
@@ -7594,7 +8023,7 @@
         </w:tc>
         <w:tc>
           <w:tcPr>
-            <w:tcW w:w="562" w:type="dxa"/>
+            <w:tcW w:w="561" w:type="dxa"/>
             <w:gridSpan w:val="2"/>
             <w:tcBorders>
               <w:top w:val="single" w:sz="6" w:space="0" w:color="000000"/>
@@ -7624,8 +8053,7 @@
         </w:tc>
         <w:tc>
           <w:tcPr>
-            <w:tcW w:w="2801" w:type="dxa"/>
-            <w:gridSpan w:val="2"/>
+            <w:tcW w:w="2804" w:type="dxa"/>
             <w:tcBorders>
               <w:top w:val="single" w:sz="6" w:space="0" w:color="000000"/>
               <w:left w:val="single" w:sz="6" w:space="0" w:color="000000"/>
@@ -7660,7 +8088,7 @@
         </w:trPr>
         <w:tc>
           <w:tcPr>
-            <w:tcW w:w="5812" w:type="dxa"/>
+            <w:tcW w:w="5810" w:type="dxa"/>
             <w:tcBorders>
               <w:top w:val="single" w:sz="6" w:space="0" w:color="000000"/>
               <w:left w:val="single" w:sz="6" w:space="0" w:color="000000"/>
@@ -7704,7 +8132,7 @@
         </w:tc>
         <w:tc>
           <w:tcPr>
-            <w:tcW w:w="562" w:type="dxa"/>
+            <w:tcW w:w="561" w:type="dxa"/>
             <w:gridSpan w:val="2"/>
             <w:tcBorders>
               <w:top w:val="single" w:sz="6" w:space="0" w:color="000000"/>
@@ -7734,8 +8162,7 @@
         </w:tc>
         <w:tc>
           <w:tcPr>
-            <w:tcW w:w="2801" w:type="dxa"/>
-            <w:gridSpan w:val="2"/>
+            <w:tcW w:w="2804" w:type="dxa"/>
             <w:tcBorders>
               <w:top w:val="single" w:sz="6" w:space="0" w:color="000000"/>
               <w:left w:val="single" w:sz="6" w:space="0" w:color="000000"/>
@@ -7770,7 +8197,7 @@
         <w:tc>
           <w:tcPr>
             <w:tcW w:w="9175" w:type="dxa"/>
-            <w:gridSpan w:val="5"/>
+            <w:gridSpan w:val="4"/>
             <w:tcBorders>
               <w:top w:val="single" w:sz="6" w:space="0" w:color="000000"/>
               <w:left w:val="single" w:sz="6" w:space="0" w:color="000000"/>
@@ -7823,7 +8250,7 @@
         </w:trPr>
         <w:tc>
           <w:tcPr>
-            <w:tcW w:w="5812" w:type="dxa"/>
+            <w:tcW w:w="5810" w:type="dxa"/>
             <w:tcBorders>
               <w:top w:val="single" w:sz="6" w:space="0" w:color="000000"/>
               <w:left w:val="single" w:sz="6" w:space="0" w:color="000000"/>
@@ -7925,7 +8352,7 @@
         </w:tc>
         <w:tc>
           <w:tcPr>
-            <w:tcW w:w="562" w:type="dxa"/>
+            <w:tcW w:w="561" w:type="dxa"/>
             <w:gridSpan w:val="2"/>
             <w:tcBorders>
               <w:top w:val="single" w:sz="6" w:space="0" w:color="000000"/>
@@ -7955,8 +8382,7 @@
         </w:tc>
         <w:tc>
           <w:tcPr>
-            <w:tcW w:w="2801" w:type="dxa"/>
-            <w:gridSpan w:val="2"/>
+            <w:tcW w:w="2804" w:type="dxa"/>
             <w:tcBorders>
               <w:top w:val="single" w:sz="6" w:space="0" w:color="000000"/>
               <w:left w:val="single" w:sz="6" w:space="0" w:color="000000"/>
@@ -7991,7 +8417,7 @@
         </w:trPr>
         <w:tc>
           <w:tcPr>
-            <w:tcW w:w="5812" w:type="dxa"/>
+            <w:tcW w:w="5810" w:type="dxa"/>
             <w:tcBorders>
               <w:top w:val="single" w:sz="6" w:space="0" w:color="000000"/>
               <w:left w:val="single" w:sz="6" w:space="0" w:color="000000"/>
@@ -8042,7 +8468,7 @@
         </w:tc>
         <w:tc>
           <w:tcPr>
-            <w:tcW w:w="562" w:type="dxa"/>
+            <w:tcW w:w="561" w:type="dxa"/>
             <w:gridSpan w:val="2"/>
             <w:tcBorders>
               <w:top w:val="single" w:sz="6" w:space="0" w:color="000000"/>
@@ -8074,8 +8500,7 @@
         </w:tc>
         <w:tc>
           <w:tcPr>
-            <w:tcW w:w="2801" w:type="dxa"/>
-            <w:gridSpan w:val="2"/>
+            <w:tcW w:w="2804" w:type="dxa"/>
             <w:tcBorders>
               <w:top w:val="single" w:sz="6" w:space="0" w:color="000000"/>
               <w:left w:val="single" w:sz="6" w:space="0" w:color="000000"/>
@@ -8110,7 +8535,7 @@
         <w:tc>
           <w:tcPr>
             <w:tcW w:w="9175" w:type="dxa"/>
-            <w:gridSpan w:val="5"/>
+            <w:gridSpan w:val="4"/>
             <w:tcBorders>
               <w:top w:val="single" w:sz="6" w:space="0" w:color="000000"/>
               <w:left w:val="single" w:sz="6" w:space="0" w:color="000000"/>
@@ -8151,7 +8576,7 @@
         </w:trPr>
         <w:tc>
           <w:tcPr>
-            <w:tcW w:w="5812" w:type="dxa"/>
+            <w:tcW w:w="5810" w:type="dxa"/>
             <w:tcBorders>
               <w:top w:val="single" w:sz="6" w:space="0" w:color="000000"/>
               <w:left w:val="single" w:sz="6" w:space="0" w:color="000000"/>
@@ -8202,7 +8627,7 @@
         </w:tc>
         <w:tc>
           <w:tcPr>
-            <w:tcW w:w="562" w:type="dxa"/>
+            <w:tcW w:w="561" w:type="dxa"/>
             <w:gridSpan w:val="2"/>
             <w:tcBorders>
               <w:top w:val="single" w:sz="6" w:space="0" w:color="000000"/>
@@ -8215,13 +8640,7 @@
           <w:p>
             <w:pPr>
               <w:pStyle w:val="Normal"/>
-              <w:rPr>
-                <w:i/>
-                <w:i/>
-                <w:iCs/>
-                <w:sz w:val="22"/>
-                <w:szCs w:val="22"/>
-              </w:rPr>
+              <w:rPr/>
             </w:pPr>
             <w:r>
               <w:rPr>
@@ -8230,40 +8649,41 @@
                 <w:sz w:val="22"/>
                 <w:szCs w:val="22"/>
               </w:rPr>
-              <w:t>Ainda não</w:t>
-            </w:r>
-          </w:p>
-        </w:tc>
-        <w:tc>
-          <w:tcPr>
-            <w:tcW w:w="2801" w:type="dxa"/>
-            <w:gridSpan w:val="2"/>
-            <w:tcBorders>
-              <w:top w:val="single" w:sz="6" w:space="0" w:color="000000"/>
-              <w:left w:val="single" w:sz="6" w:space="0" w:color="000000"/>
-              <w:bottom w:val="single" w:sz="6" w:space="0" w:color="000000"/>
-              <w:right w:val="single" w:sz="6" w:space="0" w:color="000000"/>
-            </w:tcBorders>
-            <w:shd w:fill="auto" w:val="clear"/>
-          </w:tcPr>
-          <w:p>
-            <w:pPr>
-              <w:pStyle w:val="Normal"/>
-              <w:rPr>
-                <w:i/>
-                <w:i/>
-                <w:iCs/>
-                <w:sz w:val="22"/>
-                <w:szCs w:val="22"/>
-              </w:rPr>
-            </w:pPr>
-            <w:r>
-              <w:rPr>
-                <w:i/>
-                <w:iCs/>
-                <w:sz w:val="22"/>
-                <w:szCs w:val="22"/>
-              </w:rPr>
+              <w:t>Sim</w:t>
+            </w:r>
+          </w:p>
+        </w:tc>
+        <w:tc>
+          <w:tcPr>
+            <w:tcW w:w="2804" w:type="dxa"/>
+            <w:tcBorders>
+              <w:top w:val="single" w:sz="6" w:space="0" w:color="000000"/>
+              <w:left w:val="single" w:sz="6" w:space="0" w:color="000000"/>
+              <w:bottom w:val="single" w:sz="6" w:space="0" w:color="000000"/>
+              <w:right w:val="single" w:sz="6" w:space="0" w:color="000000"/>
+            </w:tcBorders>
+            <w:shd w:fill="auto" w:val="clear"/>
+          </w:tcPr>
+          <w:p>
+            <w:pPr>
+              <w:pStyle w:val="Normal"/>
+              <w:jc w:val="both"/>
+              <w:rPr>
+                <w:i w:val="false"/>
+                <w:i w:val="false"/>
+                <w:iCs w:val="false"/>
+                <w:sz w:val="22"/>
+                <w:szCs w:val="22"/>
+              </w:rPr>
+            </w:pPr>
+            <w:r>
+              <w:rPr>
+                <w:i w:val="false"/>
+                <w:iCs w:val="false"/>
+                <w:sz w:val="22"/>
+                <w:szCs w:val="22"/>
+              </w:rPr>
+              <w:t>Classe Thread, classe ThreadedCaster.</w:t>
             </w:r>
           </w:p>
         </w:tc>
@@ -8275,7 +8695,7 @@
         </w:trPr>
         <w:tc>
           <w:tcPr>
-            <w:tcW w:w="5812" w:type="dxa"/>
+            <w:tcW w:w="5810" w:type="dxa"/>
             <w:tcBorders>
               <w:top w:val="single" w:sz="6" w:space="0" w:color="000000"/>
               <w:left w:val="single" w:sz="6" w:space="0" w:color="000000"/>
@@ -8326,7 +8746,7 @@
         </w:tc>
         <w:tc>
           <w:tcPr>
-            <w:tcW w:w="562" w:type="dxa"/>
+            <w:tcW w:w="561" w:type="dxa"/>
             <w:gridSpan w:val="2"/>
             <w:tcBorders>
               <w:top w:val="single" w:sz="6" w:space="0" w:color="000000"/>
@@ -8339,13 +8759,7 @@
           <w:p>
             <w:pPr>
               <w:pStyle w:val="Normal"/>
-              <w:rPr>
-                <w:i/>
-                <w:i/>
-                <w:iCs/>
-                <w:sz w:val="22"/>
-                <w:szCs w:val="22"/>
-              </w:rPr>
+              <w:rPr/>
             </w:pPr>
             <w:r>
               <w:rPr>
@@ -8354,35 +8768,36 @@
                 <w:sz w:val="22"/>
                 <w:szCs w:val="22"/>
               </w:rPr>
-              <w:t>idem</w:t>
-            </w:r>
-          </w:p>
-        </w:tc>
-        <w:tc>
-          <w:tcPr>
-            <w:tcW w:w="2801" w:type="dxa"/>
-            <w:gridSpan w:val="2"/>
-            <w:tcBorders>
-              <w:top w:val="single" w:sz="6" w:space="0" w:color="000000"/>
-              <w:left w:val="single" w:sz="6" w:space="0" w:color="000000"/>
-              <w:bottom w:val="single" w:sz="6" w:space="0" w:color="000000"/>
-              <w:right w:val="single" w:sz="6" w:space="0" w:color="000000"/>
-            </w:tcBorders>
-            <w:shd w:fill="auto" w:val="clear"/>
-          </w:tcPr>
-          <w:p>
-            <w:pPr>
-              <w:pStyle w:val="Normal"/>
-              <w:rPr>
-                <w:sz w:val="22"/>
-                <w:szCs w:val="22"/>
-              </w:rPr>
-            </w:pPr>
-            <w:r>
-              <w:rPr>
-                <w:sz w:val="22"/>
-                <w:szCs w:val="22"/>
-              </w:rPr>
+              <w:t>Sim</w:t>
+            </w:r>
+          </w:p>
+        </w:tc>
+        <w:tc>
+          <w:tcPr>
+            <w:tcW w:w="2804" w:type="dxa"/>
+            <w:tcBorders>
+              <w:top w:val="single" w:sz="6" w:space="0" w:color="000000"/>
+              <w:left w:val="single" w:sz="6" w:space="0" w:color="000000"/>
+              <w:bottom w:val="single" w:sz="6" w:space="0" w:color="000000"/>
+              <w:right w:val="single" w:sz="6" w:space="0" w:color="000000"/>
+            </w:tcBorders>
+            <w:shd w:fill="auto" w:val="clear"/>
+          </w:tcPr>
+          <w:p>
+            <w:pPr>
+              <w:pStyle w:val="Normal"/>
+              <w:jc w:val="both"/>
+              <w:rPr>
+                <w:sz w:val="22"/>
+                <w:szCs w:val="22"/>
+              </w:rPr>
+            </w:pPr>
+            <w:r>
+              <w:rPr>
+                <w:sz w:val="22"/>
+                <w:szCs w:val="22"/>
+              </w:rPr>
+              <w:t>Idem.</w:t>
             </w:r>
           </w:p>
         </w:tc>
@@ -8395,7 +8810,7 @@
         <w:tc>
           <w:tcPr>
             <w:tcW w:w="9175" w:type="dxa"/>
-            <w:gridSpan w:val="5"/>
+            <w:gridSpan w:val="4"/>
             <w:tcBorders>
               <w:top w:val="single" w:sz="6" w:space="0" w:color="000000"/>
               <w:left w:val="single" w:sz="6" w:space="0" w:color="000000"/>
@@ -8435,7 +8850,7 @@
         </w:trPr>
         <w:tc>
           <w:tcPr>
-            <w:tcW w:w="5812" w:type="dxa"/>
+            <w:tcW w:w="5810" w:type="dxa"/>
             <w:tcBorders>
               <w:top w:val="single" w:sz="6" w:space="0" w:color="000000"/>
               <w:left w:val="single" w:sz="6" w:space="0" w:color="000000"/>
@@ -8527,7 +8942,7 @@
         </w:tc>
         <w:tc>
           <w:tcPr>
-            <w:tcW w:w="562" w:type="dxa"/>
+            <w:tcW w:w="561" w:type="dxa"/>
             <w:gridSpan w:val="2"/>
             <w:tcBorders>
               <w:top w:val="single" w:sz="6" w:space="0" w:color="000000"/>
@@ -8559,8 +8974,7 @@
         </w:tc>
         <w:tc>
           <w:tcPr>
-            <w:tcW w:w="2801" w:type="dxa"/>
-            <w:gridSpan w:val="2"/>
+            <w:tcW w:w="2804" w:type="dxa"/>
             <w:tcBorders>
               <w:top w:val="single" w:sz="6" w:space="0" w:color="000000"/>
               <w:left w:val="single" w:sz="6" w:space="0" w:color="000000"/>
@@ -8593,7 +9007,7 @@
         </w:trPr>
         <w:tc>
           <w:tcPr>
-            <w:tcW w:w="5812" w:type="dxa"/>
+            <w:tcW w:w="5810" w:type="dxa"/>
             <w:tcBorders>
               <w:top w:val="single" w:sz="6" w:space="0" w:color="000000"/>
               <w:left w:val="single" w:sz="6" w:space="0" w:color="000000"/>
@@ -8618,16 +9032,7 @@
                 <w:sz w:val="22"/>
                 <w:szCs w:val="22"/>
               </w:rPr>
-              <w:t xml:space="preserve">- </w:t>
-            </w:r>
-            <w:r>
-              <w:rPr>
-                <w:i w:val="false"/>
-                <w:iCs w:val="false"/>
-                <w:sz w:val="22"/>
-                <w:szCs w:val="22"/>
-              </w:rPr>
-              <w:t>Programação orientada e evento em algum ambiente gráfico.</w:t>
+              <w:t>- Programação orientada e evento em algum ambiente gráfico.</w:t>
             </w:r>
             <w:r>
               <w:rPr>
@@ -8683,7 +9088,7 @@
         </w:tc>
         <w:tc>
           <w:tcPr>
-            <w:tcW w:w="562" w:type="dxa"/>
+            <w:tcW w:w="561" w:type="dxa"/>
             <w:gridSpan w:val="2"/>
             <w:tcBorders>
               <w:top w:val="single" w:sz="6" w:space="0" w:color="000000"/>
@@ -8716,20 +9121,19 @@
         </w:tc>
         <w:tc>
           <w:tcPr>
-            <w:tcW w:w="2801" w:type="dxa"/>
-            <w:gridSpan w:val="2"/>
-            <w:tcBorders>
-              <w:top w:val="single" w:sz="6" w:space="0" w:color="000000"/>
-              <w:left w:val="single" w:sz="6" w:space="0" w:color="000000"/>
-              <w:bottom w:val="single" w:sz="6" w:space="0" w:color="000000"/>
-              <w:right w:val="single" w:sz="6" w:space="0" w:color="000000"/>
-            </w:tcBorders>
-            <w:shd w:fill="auto" w:val="clear"/>
-          </w:tcPr>
-          <w:p>
-            <w:pPr>
-              <w:pStyle w:val="Normal"/>
-              <w:jc w:val="center"/>
+            <w:tcW w:w="2804" w:type="dxa"/>
+            <w:tcBorders>
+              <w:top w:val="single" w:sz="6" w:space="0" w:color="000000"/>
+              <w:left w:val="single" w:sz="6" w:space="0" w:color="000000"/>
+              <w:bottom w:val="single" w:sz="6" w:space="0" w:color="000000"/>
+              <w:right w:val="single" w:sz="6" w:space="0" w:color="000000"/>
+            </w:tcBorders>
+            <w:shd w:fill="auto" w:val="clear"/>
+          </w:tcPr>
+          <w:p>
+            <w:pPr>
+              <w:pStyle w:val="Normal"/>
+              <w:jc w:val="both"/>
               <w:rPr>
                 <w:sz w:val="22"/>
                 <w:szCs w:val="22"/>
@@ -8752,7 +9156,7 @@
         <w:tc>
           <w:tcPr>
             <w:tcW w:w="9175" w:type="dxa"/>
-            <w:gridSpan w:val="5"/>
+            <w:gridSpan w:val="4"/>
             <w:tcBorders>
               <w:top w:val="single" w:sz="6" w:space="0" w:color="000000"/>
               <w:left w:val="single" w:sz="6" w:space="0" w:color="000000"/>
@@ -8791,7 +9195,7 @@
         </w:trPr>
         <w:tc>
           <w:tcPr>
-            <w:tcW w:w="5812" w:type="dxa"/>
+            <w:tcW w:w="5810" w:type="dxa"/>
             <w:tcBorders>
               <w:top w:val="single" w:sz="6" w:space="0" w:color="000000"/>
               <w:left w:val="single" w:sz="6" w:space="0" w:color="000000"/>
@@ -8822,7 +9226,7 @@
         </w:tc>
         <w:tc>
           <w:tcPr>
-            <w:tcW w:w="562" w:type="dxa"/>
+            <w:tcW w:w="561" w:type="dxa"/>
             <w:gridSpan w:val="2"/>
             <w:tcBorders>
               <w:top w:val="single" w:sz="6" w:space="0" w:color="000000"/>
@@ -8856,8 +9260,7 @@
         </w:tc>
         <w:tc>
           <w:tcPr>
-            <w:tcW w:w="2801" w:type="dxa"/>
-            <w:gridSpan w:val="2"/>
+            <w:tcW w:w="2804" w:type="dxa"/>
             <w:tcBorders>
               <w:top w:val="single" w:sz="6" w:space="0" w:color="000000"/>
               <w:left w:val="single" w:sz="6" w:space="0" w:color="000000"/>
@@ -8893,7 +9296,7 @@
         </w:trPr>
         <w:tc>
           <w:tcPr>
-            <w:tcW w:w="5812" w:type="dxa"/>
+            <w:tcW w:w="5810" w:type="dxa"/>
             <w:tcBorders>
               <w:top w:val="single" w:sz="6" w:space="0" w:color="000000"/>
               <w:left w:val="single" w:sz="6" w:space="0" w:color="000000"/>
@@ -8924,7 +9327,7 @@
         </w:tc>
         <w:tc>
           <w:tcPr>
-            <w:tcW w:w="562" w:type="dxa"/>
+            <w:tcW w:w="561" w:type="dxa"/>
             <w:gridSpan w:val="2"/>
             <w:tcBorders>
               <w:top w:val="single" w:sz="6" w:space="0" w:color="000000"/>
@@ -8958,8 +9361,7 @@
         </w:tc>
         <w:tc>
           <w:tcPr>
-            <w:tcW w:w="2801" w:type="dxa"/>
-            <w:gridSpan w:val="2"/>
+            <w:tcW w:w="2804" w:type="dxa"/>
             <w:tcBorders>
               <w:top w:val="single" w:sz="6" w:space="0" w:color="000000"/>
               <w:left w:val="single" w:sz="6" w:space="0" w:color="000000"/>
@@ -8990,7 +9392,7 @@
         <w:tc>
           <w:tcPr>
             <w:tcW w:w="9175" w:type="dxa"/>
-            <w:gridSpan w:val="5"/>
+            <w:gridSpan w:val="4"/>
             <w:tcBorders>
               <w:top w:val="single" w:sz="6" w:space="0" w:color="000000"/>
               <w:left w:val="single" w:sz="6" w:space="0" w:color="000000"/>
@@ -9032,7 +9434,7 @@
         </w:trPr>
         <w:tc>
           <w:tcPr>
-            <w:tcW w:w="5812" w:type="dxa"/>
+            <w:tcW w:w="5810" w:type="dxa"/>
             <w:tcBorders>
               <w:top w:val="single" w:sz="6" w:space="0" w:color="000000"/>
               <w:left w:val="single" w:sz="6" w:space="0" w:color="000000"/>
@@ -9064,7 +9466,7 @@
         </w:tc>
         <w:tc>
           <w:tcPr>
-            <w:tcW w:w="562" w:type="dxa"/>
+            <w:tcW w:w="561" w:type="dxa"/>
             <w:gridSpan w:val="2"/>
             <w:tcBorders>
               <w:top w:val="single" w:sz="6" w:space="0" w:color="000000"/>
@@ -9097,8 +9499,7 @@
         </w:tc>
         <w:tc>
           <w:tcPr>
-            <w:tcW w:w="2801" w:type="dxa"/>
-            <w:gridSpan w:val="2"/>
+            <w:tcW w:w="2804" w:type="dxa"/>
             <w:tcBorders>
               <w:top w:val="single" w:sz="6" w:space="0" w:color="000000"/>
               <w:left w:val="single" w:sz="6" w:space="0" w:color="000000"/>
@@ -9138,7 +9539,7 @@
         </w:trPr>
         <w:tc>
           <w:tcPr>
-            <w:tcW w:w="5812" w:type="dxa"/>
+            <w:tcW w:w="5810" w:type="dxa"/>
             <w:tcBorders>
               <w:top w:val="single" w:sz="6" w:space="0" w:color="000000"/>
               <w:left w:val="single" w:sz="6" w:space="0" w:color="000000"/>
@@ -9170,7 +9571,7 @@
         </w:tc>
         <w:tc>
           <w:tcPr>
-            <w:tcW w:w="562" w:type="dxa"/>
+            <w:tcW w:w="561" w:type="dxa"/>
             <w:gridSpan w:val="2"/>
             <w:tcBorders>
               <w:top w:val="single" w:sz="6" w:space="0" w:color="000000"/>
@@ -9203,8 +9604,7 @@
         </w:tc>
         <w:tc>
           <w:tcPr>
-            <w:tcW w:w="2801" w:type="dxa"/>
-            <w:gridSpan w:val="2"/>
+            <w:tcW w:w="2804" w:type="dxa"/>
             <w:tcBorders>
               <w:top w:val="single" w:sz="6" w:space="0" w:color="000000"/>
               <w:left w:val="single" w:sz="6" w:space="0" w:color="000000"/>
@@ -9240,7 +9640,7 @@
         </w:trPr>
         <w:tc>
           <w:tcPr>
-            <w:tcW w:w="5812" w:type="dxa"/>
+            <w:tcW w:w="5810" w:type="dxa"/>
             <w:tcBorders>
               <w:top w:val="single" w:sz="6" w:space="0" w:color="000000"/>
               <w:left w:val="single" w:sz="6" w:space="0" w:color="000000"/>
@@ -9271,7 +9671,7 @@
         </w:tc>
         <w:tc>
           <w:tcPr>
-            <w:tcW w:w="562" w:type="dxa"/>
+            <w:tcW w:w="561" w:type="dxa"/>
             <w:gridSpan w:val="2"/>
             <w:tcBorders>
               <w:top w:val="single" w:sz="6" w:space="0" w:color="000000"/>
@@ -9304,8 +9704,7 @@
         </w:tc>
         <w:tc>
           <w:tcPr>
-            <w:tcW w:w="2801" w:type="dxa"/>
-            <w:gridSpan w:val="2"/>
+            <w:tcW w:w="2804" w:type="dxa"/>
             <w:tcBorders>
               <w:top w:val="single" w:sz="6" w:space="0" w:color="000000"/>
               <w:left w:val="single" w:sz="6" w:space="0" w:color="000000"/>
@@ -9341,7 +9740,7 @@
         </w:trPr>
         <w:tc>
           <w:tcPr>
-            <w:tcW w:w="5812" w:type="dxa"/>
+            <w:tcW w:w="5810" w:type="dxa"/>
             <w:tcBorders>
               <w:top w:val="single" w:sz="6" w:space="0" w:color="000000"/>
               <w:left w:val="single" w:sz="6" w:space="0" w:color="000000"/>
@@ -9374,7 +9773,7 @@
         </w:tc>
         <w:tc>
           <w:tcPr>
-            <w:tcW w:w="562" w:type="dxa"/>
+            <w:tcW w:w="561" w:type="dxa"/>
             <w:gridSpan w:val="2"/>
             <w:tcBorders>
               <w:top w:val="single" w:sz="6" w:space="0" w:color="000000"/>
@@ -9407,8 +9806,7 @@
         </w:tc>
         <w:tc>
           <w:tcPr>
-            <w:tcW w:w="2801" w:type="dxa"/>
-            <w:gridSpan w:val="2"/>
+            <w:tcW w:w="2804" w:type="dxa"/>
             <w:tcBorders>
               <w:top w:val="single" w:sz="6" w:space="0" w:color="000000"/>
               <w:left w:val="single" w:sz="6" w:space="0" w:color="000000"/>
@@ -9445,7 +9843,7 @@
         <w:tc>
           <w:tcPr>
             <w:tcW w:w="9175" w:type="dxa"/>
-            <w:gridSpan w:val="5"/>
+            <w:gridSpan w:val="4"/>
             <w:tcBorders>
               <w:top w:val="single" w:sz="6" w:space="0" w:color="000000"/>
               <w:left w:val="single" w:sz="6" w:space="0" w:color="000000"/>
@@ -9484,7 +9882,7 @@
         </w:trPr>
         <w:tc>
           <w:tcPr>
-            <w:tcW w:w="5812" w:type="dxa"/>
+            <w:tcW w:w="5810" w:type="dxa"/>
             <w:tcBorders>
               <w:top w:val="single" w:sz="6" w:space="0" w:color="000000"/>
               <w:left w:val="single" w:sz="6" w:space="0" w:color="000000"/>
@@ -9560,7 +9958,7 @@
         </w:tc>
         <w:tc>
           <w:tcPr>
-            <w:tcW w:w="562" w:type="dxa"/>
+            <w:tcW w:w="561" w:type="dxa"/>
             <w:gridSpan w:val="2"/>
             <w:tcBorders>
               <w:top w:val="single" w:sz="6" w:space="0" w:color="000000"/>
@@ -9591,8 +9989,7 @@
         </w:tc>
         <w:tc>
           <w:tcPr>
-            <w:tcW w:w="2801" w:type="dxa"/>
-            <w:gridSpan w:val="2"/>
+            <w:tcW w:w="2804" w:type="dxa"/>
             <w:tcBorders>
               <w:top w:val="single" w:sz="6" w:space="0" w:color="000000"/>
               <w:left w:val="single" w:sz="6" w:space="0" w:color="000000"/>
@@ -9640,7 +10037,7 @@
         </w:trPr>
         <w:tc>
           <w:tcPr>
-            <w:tcW w:w="5812" w:type="dxa"/>
+            <w:tcW w:w="5810" w:type="dxa"/>
             <w:tcBorders>
               <w:top w:val="single" w:sz="6" w:space="0" w:color="000000"/>
               <w:left w:val="single" w:sz="6" w:space="0" w:color="000000"/>
@@ -9675,7 +10072,7 @@
         </w:tc>
         <w:tc>
           <w:tcPr>
-            <w:tcW w:w="562" w:type="dxa"/>
+            <w:tcW w:w="561" w:type="dxa"/>
             <w:gridSpan w:val="2"/>
             <w:tcBorders>
               <w:top w:val="single" w:sz="6" w:space="0" w:color="000000"/>
@@ -9706,8 +10103,7 @@
         </w:tc>
         <w:tc>
           <w:tcPr>
-            <w:tcW w:w="2801" w:type="dxa"/>
-            <w:gridSpan w:val="2"/>
+            <w:tcW w:w="2804" w:type="dxa"/>
             <w:tcBorders>
               <w:top w:val="single" w:sz="6" w:space="0" w:color="000000"/>
               <w:left w:val="single" w:sz="6" w:space="0" w:color="000000"/>
@@ -9739,7 +10135,7 @@
         </w:trPr>
         <w:tc>
           <w:tcPr>
-            <w:tcW w:w="5812" w:type="dxa"/>
+            <w:tcW w:w="5810" w:type="dxa"/>
             <w:tcBorders>
               <w:top w:val="single" w:sz="6" w:space="0" w:color="000000"/>
               <w:left w:val="single" w:sz="6" w:space="0" w:color="000000"/>
@@ -9774,7 +10170,7 @@
         </w:tc>
         <w:tc>
           <w:tcPr>
-            <w:tcW w:w="562" w:type="dxa"/>
+            <w:tcW w:w="561" w:type="dxa"/>
             <w:gridSpan w:val="2"/>
             <w:tcBorders>
               <w:top w:val="single" w:sz="6" w:space="0" w:color="000000"/>
@@ -9805,8 +10201,7 @@
         </w:tc>
         <w:tc>
           <w:tcPr>
-            <w:tcW w:w="2801" w:type="dxa"/>
-            <w:gridSpan w:val="2"/>
+            <w:tcW w:w="2804" w:type="dxa"/>
             <w:tcBorders>
               <w:top w:val="single" w:sz="6" w:space="0" w:color="000000"/>
               <w:left w:val="single" w:sz="6" w:space="0" w:color="000000"/>
@@ -9826,15 +10221,7 @@
                 <w:sz w:val="22"/>
                 <w:szCs w:val="22"/>
               </w:rPr>
-              <w:t xml:space="preserve">9: 21/10, 23/10, 25/10, 06/11, 8/11, 11/11, 13/11, 18/11, </w:t>
-            </w:r>
-            <w:r>
-              <w:rPr>
-                <w:i w:val="false"/>
-                <w:sz w:val="22"/>
-                <w:szCs w:val="22"/>
-              </w:rPr>
-              <w:t>22/11</w:t>
+              <w:t>9: 21/10, 23/10, 25/10, 06/11, 8/11, 11/11, 13/11, 18/11, 22/11</w:t>
             </w:r>
           </w:p>
         </w:tc>
@@ -9846,7 +10233,7 @@
         </w:trPr>
         <w:tc>
           <w:tcPr>
-            <w:tcW w:w="5812" w:type="dxa"/>
+            <w:tcW w:w="5810" w:type="dxa"/>
             <w:tcBorders>
               <w:top w:val="single" w:sz="6" w:space="0" w:color="000000"/>
               <w:left w:val="single" w:sz="6" w:space="0" w:color="000000"/>
@@ -9878,7 +10265,7 @@
         </w:tc>
         <w:tc>
           <w:tcPr>
-            <w:tcW w:w="562" w:type="dxa"/>
+            <w:tcW w:w="561" w:type="dxa"/>
             <w:gridSpan w:val="2"/>
             <w:tcBorders>
               <w:top w:val="single" w:sz="6" w:space="0" w:color="000000"/>
@@ -9906,8 +10293,7 @@
         </w:tc>
         <w:tc>
           <w:tcPr>
-            <w:tcW w:w="2801" w:type="dxa"/>
-            <w:gridSpan w:val="2"/>
+            <w:tcW w:w="2804" w:type="dxa"/>
             <w:tcBorders>
               <w:top w:val="single" w:sz="6" w:space="0" w:color="000000"/>
               <w:left w:val="single" w:sz="6" w:space="0" w:color="000000"/>
@@ -10030,8 +10416,8 @@
       </w:tblPr>
       <w:tblGrid>
         <w:gridCol w:w="560"/>
-        <w:gridCol w:w="2972"/>
-        <w:gridCol w:w="5531"/>
+        <w:gridCol w:w="2970"/>
+        <w:gridCol w:w="5533"/>
       </w:tblGrid>
       <w:tr>
         <w:trPr/>
@@ -10063,7 +10449,7 @@
         </w:tc>
         <w:tc>
           <w:tcPr>
-            <w:tcW w:w="2972" w:type="dxa"/>
+            <w:tcW w:w="2970" w:type="dxa"/>
             <w:tcBorders>
               <w:top w:val="single" w:sz="6" w:space="0" w:color="000000"/>
               <w:left w:val="single" w:sz="6" w:space="0" w:color="000000"/>
@@ -10089,7 +10475,7 @@
         </w:tc>
         <w:tc>
           <w:tcPr>
-            <w:tcW w:w="5531" w:type="dxa"/>
+            <w:tcW w:w="5533" w:type="dxa"/>
             <w:tcBorders>
               <w:top w:val="single" w:sz="6" w:space="0" w:color="000000"/>
               <w:left w:val="single" w:sz="6" w:space="0" w:color="000000"/>
@@ -10153,7 +10539,7 @@
         </w:tc>
         <w:tc>
           <w:tcPr>
-            <w:tcW w:w="2972" w:type="dxa"/>
+            <w:tcW w:w="2970" w:type="dxa"/>
             <w:tcBorders>
               <w:top w:val="single" w:sz="6" w:space="0" w:color="000000"/>
               <w:left w:val="single" w:sz="6" w:space="0" w:color="000000"/>
@@ -10184,7 +10570,7 @@
         </w:tc>
         <w:tc>
           <w:tcPr>
-            <w:tcW w:w="5531" w:type="dxa"/>
+            <w:tcW w:w="5533" w:type="dxa"/>
             <w:tcBorders>
               <w:top w:val="single" w:sz="6" w:space="0" w:color="000000"/>
               <w:left w:val="single" w:sz="6" w:space="0" w:color="000000"/>
@@ -10243,7 +10629,7 @@
         </w:tc>
         <w:tc>
           <w:tcPr>
-            <w:tcW w:w="2972" w:type="dxa"/>
+            <w:tcW w:w="2970" w:type="dxa"/>
             <w:tcBorders>
               <w:top w:val="single" w:sz="6" w:space="0" w:color="000000"/>
               <w:left w:val="single" w:sz="6" w:space="0" w:color="000000"/>
@@ -10274,7 +10660,7 @@
         </w:tc>
         <w:tc>
           <w:tcPr>
-            <w:tcW w:w="5531" w:type="dxa"/>
+            <w:tcW w:w="5533" w:type="dxa"/>
             <w:tcBorders>
               <w:top w:val="single" w:sz="6" w:space="0" w:color="000000"/>
               <w:left w:val="single" w:sz="6" w:space="0" w:color="000000"/>
@@ -10328,7 +10714,7 @@
         </w:tc>
         <w:tc>
           <w:tcPr>
-            <w:tcW w:w="2972" w:type="dxa"/>
+            <w:tcW w:w="2970" w:type="dxa"/>
             <w:tcBorders>
               <w:left w:val="single" w:sz="6" w:space="0" w:color="000000"/>
               <w:bottom w:val="single" w:sz="6" w:space="0" w:color="000000"/>
@@ -10362,7 +10748,7 @@
         </w:tc>
         <w:tc>
           <w:tcPr>
-            <w:tcW w:w="5531" w:type="dxa"/>
+            <w:tcW w:w="5533" w:type="dxa"/>
             <w:tcBorders>
               <w:left w:val="single" w:sz="6" w:space="0" w:color="000000"/>
               <w:bottom w:val="single" w:sz="6" w:space="0" w:color="000000"/>
@@ -10415,7 +10801,7 @@
         </w:tc>
         <w:tc>
           <w:tcPr>
-            <w:tcW w:w="2972" w:type="dxa"/>
+            <w:tcW w:w="2970" w:type="dxa"/>
             <w:tcBorders>
               <w:left w:val="single" w:sz="6" w:space="0" w:color="000000"/>
               <w:bottom w:val="single" w:sz="6" w:space="0" w:color="000000"/>
@@ -10449,7 +10835,7 @@
         </w:tc>
         <w:tc>
           <w:tcPr>
-            <w:tcW w:w="5531" w:type="dxa"/>
+            <w:tcW w:w="5533" w:type="dxa"/>
             <w:tcBorders>
               <w:left w:val="single" w:sz="6" w:space="0" w:color="000000"/>
               <w:bottom w:val="single" w:sz="6" w:space="0" w:color="000000"/>
@@ -10502,7 +10888,7 @@
         </w:tc>
         <w:tc>
           <w:tcPr>
-            <w:tcW w:w="2972" w:type="dxa"/>
+            <w:tcW w:w="2970" w:type="dxa"/>
             <w:tcBorders>
               <w:left w:val="single" w:sz="6" w:space="0" w:color="000000"/>
               <w:bottom w:val="single" w:sz="6" w:space="0" w:color="000000"/>
@@ -10535,7 +10921,7 @@
         </w:tc>
         <w:tc>
           <w:tcPr>
-            <w:tcW w:w="5531" w:type="dxa"/>
+            <w:tcW w:w="5533" w:type="dxa"/>
             <w:tcBorders>
               <w:left w:val="single" w:sz="6" w:space="0" w:color="000000"/>
               <w:bottom w:val="single" w:sz="6" w:space="0" w:color="000000"/>
@@ -10588,7 +10974,7 @@
         </w:tc>
         <w:tc>
           <w:tcPr>
-            <w:tcW w:w="2972" w:type="dxa"/>
+            <w:tcW w:w="2970" w:type="dxa"/>
             <w:tcBorders>
               <w:left w:val="single" w:sz="6" w:space="0" w:color="000000"/>
               <w:bottom w:val="single" w:sz="6" w:space="0" w:color="000000"/>
@@ -10621,7 +11007,7 @@
         </w:tc>
         <w:tc>
           <w:tcPr>
-            <w:tcW w:w="5531" w:type="dxa"/>
+            <w:tcW w:w="5533" w:type="dxa"/>
             <w:tcBorders>
               <w:left w:val="single" w:sz="6" w:space="0" w:color="000000"/>
               <w:bottom w:val="single" w:sz="6" w:space="0" w:color="000000"/>
@@ -10640,14 +11026,7 @@
                 <w:sz w:val="22"/>
                 <w:szCs w:val="22"/>
               </w:rPr>
-              <w:t xml:space="preserve">Namespaces foram utilizados por ajudarem </w:t>
-            </w:r>
-            <w:r>
-              <w:rPr>
-                <w:sz w:val="22"/>
-                <w:szCs w:val="22"/>
-              </w:rPr>
-              <w:t>a identificar a qual módulo do programa cada classe pertence, e para diferenciar classes com nomes similares a implementadas por outros (como List, que tem implementação própria, na STL e na SFML).</w:t>
+              <w:t>Namespaces foram utilizados por ajudarem a identificar a qual módulo do programa cada classe pertence, e para diferenciar classes com nomes similares a implementadas por outros (como List, que tem implementação própria, na STL e na SFML).</w:t>
             </w:r>
           </w:p>
           <w:p>
@@ -10695,7 +11074,7 @@
         </w:tc>
         <w:tc>
           <w:tcPr>
-            <w:tcW w:w="2972" w:type="dxa"/>
+            <w:tcW w:w="2970" w:type="dxa"/>
             <w:tcBorders>
               <w:left w:val="single" w:sz="6" w:space="0" w:color="000000"/>
               <w:bottom w:val="single" w:sz="6" w:space="0" w:color="000000"/>
@@ -10728,7 +11107,7 @@
         </w:tc>
         <w:tc>
           <w:tcPr>
-            <w:tcW w:w="5531" w:type="dxa"/>
+            <w:tcW w:w="5533" w:type="dxa"/>
             <w:tcBorders>
               <w:left w:val="single" w:sz="6" w:space="0" w:color="000000"/>
               <w:bottom w:val="single" w:sz="6" w:space="0" w:color="000000"/>
@@ -10749,7 +11128,7 @@
               </w:rPr>
               <w:t xml:space="preserve">Os gabaritos e classes da STL foram utilizados por serem implementações prontas e eficiências de inúmeros tipos abstratos de dados, acelerando consideravelmente o desenvolvimento. </w:t>
             </w:r>
-            <w:bookmarkStart w:id="3" w:name="__DdeLink__1211_1793722853"/>
+            <w:bookmarkStart w:id="4" w:name="__DdeLink__1211_1793722853"/>
             <w:r>
               <w:rPr>
                 <w:sz w:val="22"/>
@@ -10757,7 +11136,7 @@
               </w:rPr>
               <w:t>P</w:t>
             </w:r>
-            <w:bookmarkEnd w:id="3"/>
+            <w:bookmarkEnd w:id="4"/>
             <w:r>
               <w:rPr>
                 <w:sz w:val="22"/>
@@ -10797,7 +11176,7 @@
         </w:tc>
         <w:tc>
           <w:tcPr>
-            <w:tcW w:w="2972" w:type="dxa"/>
+            <w:tcW w:w="2970" w:type="dxa"/>
             <w:tcBorders>
               <w:top w:val="single" w:sz="6" w:space="0" w:color="000000"/>
               <w:left w:val="single" w:sz="6" w:space="0" w:color="000000"/>
@@ -10841,7 +11220,7 @@
         </w:tc>
         <w:tc>
           <w:tcPr>
-            <w:tcW w:w="5531" w:type="dxa"/>
+            <w:tcW w:w="5533" w:type="dxa"/>
             <w:tcBorders>
               <w:top w:val="single" w:sz="6" w:space="0" w:color="000000"/>
               <w:left w:val="single" w:sz="6" w:space="0" w:color="000000"/>
@@ -10900,7 +11279,7 @@
         </w:tc>
         <w:tc>
           <w:tcPr>
-            <w:tcW w:w="2972" w:type="dxa"/>
+            <w:tcW w:w="2970" w:type="dxa"/>
             <w:tcBorders>
               <w:top w:val="single" w:sz="6" w:space="0" w:color="000000"/>
               <w:left w:val="single" w:sz="6" w:space="0" w:color="000000"/>
@@ -10930,7 +11309,7 @@
         </w:tc>
         <w:tc>
           <w:tcPr>
-            <w:tcW w:w="5531" w:type="dxa"/>
+            <w:tcW w:w="5533" w:type="dxa"/>
             <w:tcBorders>
               <w:top w:val="single" w:sz="6" w:space="0" w:color="000000"/>
               <w:left w:val="single" w:sz="6" w:space="0" w:color="000000"/>
@@ -10987,7 +11366,7 @@
         </w:tc>
         <w:tc>
           <w:tcPr>
-            <w:tcW w:w="2972" w:type="dxa"/>
+            <w:tcW w:w="2970" w:type="dxa"/>
             <w:tcBorders>
               <w:top w:val="single" w:sz="6" w:space="0" w:color="000000"/>
               <w:left w:val="single" w:sz="6" w:space="0" w:color="000000"/>
@@ -11021,7 +11400,7 @@
         </w:tc>
         <w:tc>
           <w:tcPr>
-            <w:tcW w:w="5531" w:type="dxa"/>
+            <w:tcW w:w="5533" w:type="dxa"/>
             <w:tcBorders>
               <w:top w:val="single" w:sz="6" w:space="0" w:color="000000"/>
               <w:left w:val="single" w:sz="6" w:space="0" w:color="000000"/>
@@ -11187,7 +11566,7 @@
         <w:pStyle w:val="BodyTextIndent2"/>
         <w:numPr>
           <w:ilvl w:val="0"/>
-          <w:numId w:val="3"/>
+          <w:numId w:val="2"/>
         </w:numPr>
         <w:rPr>
           <w:sz w:val="24"/>
@@ -11219,7 +11598,7 @@
         <w:pStyle w:val="BodyTextIndent2"/>
         <w:numPr>
           <w:ilvl w:val="0"/>
-          <w:numId w:val="3"/>
+          <w:numId w:val="2"/>
         </w:numPr>
         <w:rPr>
           <w:sz w:val="24"/>
@@ -11237,7 +11616,7 @@
         <w:pStyle w:val="BodyTextIndent2"/>
         <w:numPr>
           <w:ilvl w:val="0"/>
-          <w:numId w:val="3"/>
+          <w:numId w:val="2"/>
         </w:numPr>
         <w:rPr>
           <w:sz w:val="24"/>
@@ -12670,7 +13049,7 @@
                 <w:sz w:val="22"/>
                 <w:szCs w:val="22"/>
               </w:rPr>
-              <w:footnoteReference w:id="2"/>
+              <w:footnoteReference w:id="3"/>
             </w:r>
           </w:p>
         </w:tc>
@@ -12794,67 +13173,7 @@
         <w:rPr>
           <w:sz w:val="24"/>
         </w:rPr>
-        <w:t xml:space="preserve">Agradecimentos a Franco Barpp Gomes, João Vítor Dotto Rissardi </w:t>
-      </w:r>
-      <w:r>
-        <w:rPr>
-          <w:sz w:val="24"/>
-        </w:rPr>
-        <w:t>(colegas discentes)</w:t>
-      </w:r>
-      <w:r>
-        <w:rPr>
-          <w:sz w:val="24"/>
-        </w:rPr>
-        <w:t xml:space="preserve">  </w:t>
-      </w:r>
-      <w:r>
-        <w:rPr>
-          <w:sz w:val="24"/>
-        </w:rPr>
-        <w:t>e</w:t>
-      </w:r>
-      <w:r>
-        <w:rPr>
-          <w:sz w:val="24"/>
-        </w:rPr>
-        <w:t xml:space="preserve"> Luciana Helena Bonancio </w:t>
-      </w:r>
-      <w:r>
-        <w:rPr>
-          <w:sz w:val="24"/>
-        </w:rPr>
-        <w:t>(</w:t>
-      </w:r>
-      <w:r>
-        <w:rPr>
-          <w:sz w:val="24"/>
-        </w:rPr>
-        <w:t>tradutora e revisora</w:t>
-      </w:r>
-      <w:r>
-        <w:rPr>
-          <w:sz w:val="24"/>
-        </w:rPr>
-        <w:t>), revisores do trabalho</w:t>
-      </w:r>
-      <w:r>
-        <w:rPr>
-          <w:sz w:val="24"/>
-        </w:rPr>
-        <w:t xml:space="preserve">, e Felipe Alves </w:t>
-      </w:r>
-      <w:r>
-        <w:rPr>
-          <w:sz w:val="24"/>
-        </w:rPr>
-        <w:t>(monitor da disciplina)</w:t>
-      </w:r>
-      <w:r>
-        <w:rPr>
-          <w:sz w:val="24"/>
-        </w:rPr>
-        <w:t>, pela assistência e supervisão prestadas durante o desenvolvimento.</w:t>
+        <w:t>Agradecimentos a Franco Barpp Gomes, João Vítor Dotto Rissardi (colegas discentes)  e Luciana Helena Bonancio (tradutora e revisora), revisores do trabalho, e Felipe Alves (monitor da disciplina), pela assistência e supervisão prestadas durante o desenvolvimento.</w:t>
       </w:r>
     </w:p>
     <w:p>
@@ -12923,7 +13242,7 @@
         <w:ind w:left="284" w:hanging="0"/>
         <w:rPr/>
       </w:pPr>
-      <w:hyperlink r:id="rId14">
+      <w:hyperlink r:id="rId13">
         <w:r>
           <w:rPr>
             <w:rStyle w:val="InternetLink"/>
@@ -12952,7 +13271,7 @@
         <w:ind w:left="284" w:hanging="0"/>
         <w:rPr/>
       </w:pPr>
-      <w:hyperlink r:id="rId15">
+      <w:hyperlink r:id="rId14">
         <w:r>
           <w:rPr>
             <w:rStyle w:val="InternetLink"/>
@@ -13066,6 +13385,24 @@
       </w:r>
       <w:r>
         <w:rPr/>
+        <w:t>Devido a implementação dos obstáculos como parte do mapa de tiles, não existem várias instâncias de cada obstáculo, embora existam sim várias representações deles no jogo.</w:t>
+      </w:r>
+    </w:p>
+  </w:footnote>
+  <w:footnote w:id="3">
+    <w:p>
+      <w:pPr>
+        <w:pStyle w:val="Footnote"/>
+        <w:rPr/>
+      </w:pPr>
+      <w:r>
+        <w:rPr>
+          <w:rStyle w:val="FootnoteCharacters"/>
+        </w:rPr>
+        <w:footnoteRef/>
+      </w:r>
+      <w:r>
+        <w:rPr/>
         <w:t>Outros revisores contemplados na seção de agradecimentos.</w:t>
       </w:r>
     </w:p>
@@ -13225,152 +13562,6 @@
   </w:abstractNum>
   <w:abstractNum w:abstractNumId="2">
     <w:lvl w:ilvl="0">
-      <w:start w:val="1"/>
-      <w:numFmt w:val="bullet"/>
-      <w:lvlText w:val="–"/>
-      <w:lvlJc w:val="left"/>
-      <w:pPr>
-        <w:tabs>
-          <w:tab w:val="num" w:pos="927"/>
-        </w:tabs>
-        <w:ind w:left="927" w:hanging="360"/>
-      </w:pPr>
-      <w:rPr>
-        <w:rFonts w:ascii="Times New Roman" w:hAnsi="Times New Roman" w:cs="Times New Roman" w:hint="default"/>
-        <w:rFonts w:cs="Times New Roman"/>
-      </w:rPr>
-    </w:lvl>
-    <w:lvl w:ilvl="1">
-      <w:start w:val="1"/>
-      <w:numFmt w:val="bullet"/>
-      <w:lvlText w:val="o"/>
-      <w:lvlJc w:val="left"/>
-      <w:pPr>
-        <w:tabs>
-          <w:tab w:val="num" w:pos="1647"/>
-        </w:tabs>
-        <w:ind w:left="1647" w:hanging="360"/>
-      </w:pPr>
-      <w:rPr>
-        <w:rFonts w:ascii="Courier New" w:hAnsi="Courier New" w:cs="Courier New" w:hint="default"/>
-        <w:rFonts w:cs="Courier New"/>
-      </w:rPr>
-    </w:lvl>
-    <w:lvl w:ilvl="2">
-      <w:start w:val="1"/>
-      <w:numFmt w:val="bullet"/>
-      <w:lvlText w:val=""/>
-      <w:lvlJc w:val="left"/>
-      <w:pPr>
-        <w:tabs>
-          <w:tab w:val="num" w:pos="2367"/>
-        </w:tabs>
-        <w:ind w:left="2367" w:hanging="360"/>
-      </w:pPr>
-      <w:rPr>
-        <w:rFonts w:ascii="Wingdings" w:hAnsi="Wingdings" w:cs="Wingdings" w:hint="default"/>
-        <w:rFonts w:cs="Wingdings"/>
-      </w:rPr>
-    </w:lvl>
-    <w:lvl w:ilvl="3">
-      <w:start w:val="1"/>
-      <w:numFmt w:val="bullet"/>
-      <w:lvlText w:val=""/>
-      <w:lvlJc w:val="left"/>
-      <w:pPr>
-        <w:tabs>
-          <w:tab w:val="num" w:pos="3087"/>
-        </w:tabs>
-        <w:ind w:left="3087" w:hanging="360"/>
-      </w:pPr>
-      <w:rPr>
-        <w:rFonts w:ascii="Symbol" w:hAnsi="Symbol" w:cs="Symbol" w:hint="default"/>
-        <w:rFonts w:cs="Symbol"/>
-      </w:rPr>
-    </w:lvl>
-    <w:lvl w:ilvl="4">
-      <w:start w:val="1"/>
-      <w:numFmt w:val="bullet"/>
-      <w:lvlText w:val="o"/>
-      <w:lvlJc w:val="left"/>
-      <w:pPr>
-        <w:tabs>
-          <w:tab w:val="num" w:pos="3807"/>
-        </w:tabs>
-        <w:ind w:left="3807" w:hanging="360"/>
-      </w:pPr>
-      <w:rPr>
-        <w:rFonts w:ascii="Courier New" w:hAnsi="Courier New" w:cs="Courier New" w:hint="default"/>
-        <w:rFonts w:cs="Courier New"/>
-      </w:rPr>
-    </w:lvl>
-    <w:lvl w:ilvl="5">
-      <w:start w:val="1"/>
-      <w:numFmt w:val="bullet"/>
-      <w:lvlText w:val=""/>
-      <w:lvlJc w:val="left"/>
-      <w:pPr>
-        <w:tabs>
-          <w:tab w:val="num" w:pos="4527"/>
-        </w:tabs>
-        <w:ind w:left="4527" w:hanging="360"/>
-      </w:pPr>
-      <w:rPr>
-        <w:rFonts w:ascii="Wingdings" w:hAnsi="Wingdings" w:cs="Wingdings" w:hint="default"/>
-        <w:rFonts w:cs="Wingdings"/>
-      </w:rPr>
-    </w:lvl>
-    <w:lvl w:ilvl="6">
-      <w:start w:val="1"/>
-      <w:numFmt w:val="bullet"/>
-      <w:lvlText w:val=""/>
-      <w:lvlJc w:val="left"/>
-      <w:pPr>
-        <w:tabs>
-          <w:tab w:val="num" w:pos="5247"/>
-        </w:tabs>
-        <w:ind w:left="5247" w:hanging="360"/>
-      </w:pPr>
-      <w:rPr>
-        <w:rFonts w:ascii="Symbol" w:hAnsi="Symbol" w:cs="Symbol" w:hint="default"/>
-        <w:rFonts w:cs="Symbol"/>
-      </w:rPr>
-    </w:lvl>
-    <w:lvl w:ilvl="7">
-      <w:start w:val="1"/>
-      <w:numFmt w:val="bullet"/>
-      <w:lvlText w:val="o"/>
-      <w:lvlJc w:val="left"/>
-      <w:pPr>
-        <w:tabs>
-          <w:tab w:val="num" w:pos="5967"/>
-        </w:tabs>
-        <w:ind w:left="5967" w:hanging="360"/>
-      </w:pPr>
-      <w:rPr>
-        <w:rFonts w:ascii="Courier New" w:hAnsi="Courier New" w:cs="Courier New" w:hint="default"/>
-        <w:rFonts w:cs="Courier New"/>
-      </w:rPr>
-    </w:lvl>
-    <w:lvl w:ilvl="8">
-      <w:start w:val="1"/>
-      <w:numFmt w:val="bullet"/>
-      <w:lvlText w:val=""/>
-      <w:lvlJc w:val="left"/>
-      <w:pPr>
-        <w:tabs>
-          <w:tab w:val="num" w:pos="6687"/>
-        </w:tabs>
-        <w:ind w:left="6687" w:hanging="360"/>
-      </w:pPr>
-      <w:rPr>
-        <w:rFonts w:ascii="Wingdings" w:hAnsi="Wingdings" w:cs="Wingdings" w:hint="default"/>
-        <w:rFonts w:cs="Wingdings"/>
-      </w:rPr>
-    </w:lvl>
-  </w:abstractNum>
-  <w:abstractNum w:abstractNumId="3">
-    <w:lvl w:ilvl="0">
       <w:start w:val="14"/>
       <w:numFmt w:val="bullet"/>
       <w:lvlText w:val="-"/>
@@ -13516,7 +13707,7 @@
       </w:rPr>
     </w:lvl>
   </w:abstractNum>
-  <w:abstractNum w:abstractNumId="4">
+  <w:abstractNum w:abstractNumId="3">
     <w:lvl w:ilvl="0">
       <w:start w:val="1"/>
       <w:numFmt w:val="none"/>
@@ -13616,9 +13807,6 @@
   </w:num>
   <w:num w:numId="3">
     <w:abstractNumId w:val="3"/>
-  </w:num>
-  <w:num w:numId="4">
-    <w:abstractNumId w:val="4"/>
   </w:num>
 </w:numbering>
 </file>
@@ -15349,6 +15537,400 @@
     <w:qFormat/>
     <w:rPr/>
   </w:style>
+  <w:style w:type="character" w:styleId="ListLabel177">
+    <w:name w:val="ListLabel 177"/>
+    <w:qFormat/>
+    <w:rPr>
+      <w:rFonts w:cs="Symbol"/>
+      <w:b/>
+      <w:sz w:val="22"/>
+    </w:rPr>
+  </w:style>
+  <w:style w:type="character" w:styleId="ListLabel178">
+    <w:name w:val="ListLabel 178"/>
+    <w:qFormat/>
+    <w:rPr>
+      <w:rFonts w:cs="Courier New"/>
+    </w:rPr>
+  </w:style>
+  <w:style w:type="character" w:styleId="ListLabel179">
+    <w:name w:val="ListLabel 179"/>
+    <w:qFormat/>
+    <w:rPr>
+      <w:rFonts w:cs="Wingdings"/>
+    </w:rPr>
+  </w:style>
+  <w:style w:type="character" w:styleId="ListLabel180">
+    <w:name w:val="ListLabel 180"/>
+    <w:qFormat/>
+    <w:rPr>
+      <w:rFonts w:cs="Symbol"/>
+    </w:rPr>
+  </w:style>
+  <w:style w:type="character" w:styleId="ListLabel181">
+    <w:name w:val="ListLabel 181"/>
+    <w:qFormat/>
+    <w:rPr>
+      <w:rFonts w:cs="Courier New"/>
+    </w:rPr>
+  </w:style>
+  <w:style w:type="character" w:styleId="ListLabel182">
+    <w:name w:val="ListLabel 182"/>
+    <w:qFormat/>
+    <w:rPr>
+      <w:rFonts w:cs="Wingdings"/>
+    </w:rPr>
+  </w:style>
+  <w:style w:type="character" w:styleId="ListLabel183">
+    <w:name w:val="ListLabel 183"/>
+    <w:qFormat/>
+    <w:rPr>
+      <w:rFonts w:cs="Symbol"/>
+    </w:rPr>
+  </w:style>
+  <w:style w:type="character" w:styleId="ListLabel184">
+    <w:name w:val="ListLabel 184"/>
+    <w:qFormat/>
+    <w:rPr>
+      <w:rFonts w:cs="Courier New"/>
+    </w:rPr>
+  </w:style>
+  <w:style w:type="character" w:styleId="ListLabel185">
+    <w:name w:val="ListLabel 185"/>
+    <w:qFormat/>
+    <w:rPr>
+      <w:rFonts w:cs="Wingdings"/>
+    </w:rPr>
+  </w:style>
+  <w:style w:type="character" w:styleId="ListLabel186">
+    <w:name w:val="ListLabel 186"/>
+    <w:qFormat/>
+    <w:rPr>
+      <w:rFonts w:cs="Times New Roman"/>
+    </w:rPr>
+  </w:style>
+  <w:style w:type="character" w:styleId="ListLabel187">
+    <w:name w:val="ListLabel 187"/>
+    <w:qFormat/>
+    <w:rPr>
+      <w:rFonts w:cs="Courier New"/>
+    </w:rPr>
+  </w:style>
+  <w:style w:type="character" w:styleId="ListLabel188">
+    <w:name w:val="ListLabel 188"/>
+    <w:qFormat/>
+    <w:rPr>
+      <w:rFonts w:cs="Wingdings"/>
+    </w:rPr>
+  </w:style>
+  <w:style w:type="character" w:styleId="ListLabel189">
+    <w:name w:val="ListLabel 189"/>
+    <w:qFormat/>
+    <w:rPr>
+      <w:rFonts w:cs="Symbol"/>
+    </w:rPr>
+  </w:style>
+  <w:style w:type="character" w:styleId="ListLabel190">
+    <w:name w:val="ListLabel 190"/>
+    <w:qFormat/>
+    <w:rPr>
+      <w:rFonts w:cs="Courier New"/>
+    </w:rPr>
+  </w:style>
+  <w:style w:type="character" w:styleId="ListLabel191">
+    <w:name w:val="ListLabel 191"/>
+    <w:qFormat/>
+    <w:rPr>
+      <w:rFonts w:cs="Wingdings"/>
+    </w:rPr>
+  </w:style>
+  <w:style w:type="character" w:styleId="ListLabel192">
+    <w:name w:val="ListLabel 192"/>
+    <w:qFormat/>
+    <w:rPr>
+      <w:rFonts w:cs="Symbol"/>
+    </w:rPr>
+  </w:style>
+  <w:style w:type="character" w:styleId="ListLabel193">
+    <w:name w:val="ListLabel 193"/>
+    <w:qFormat/>
+    <w:rPr>
+      <w:rFonts w:cs="Courier New"/>
+    </w:rPr>
+  </w:style>
+  <w:style w:type="character" w:styleId="ListLabel194">
+    <w:name w:val="ListLabel 194"/>
+    <w:qFormat/>
+    <w:rPr>
+      <w:rFonts w:cs="Wingdings"/>
+    </w:rPr>
+  </w:style>
+  <w:style w:type="character" w:styleId="ListLabel195">
+    <w:name w:val="ListLabel 195"/>
+    <w:qFormat/>
+    <w:rPr>
+      <w:rFonts w:cs="Times New Roman"/>
+      <w:sz w:val="24"/>
+    </w:rPr>
+  </w:style>
+  <w:style w:type="character" w:styleId="ListLabel196">
+    <w:name w:val="ListLabel 196"/>
+    <w:qFormat/>
+    <w:rPr>
+      <w:rFonts w:cs="Courier New"/>
+    </w:rPr>
+  </w:style>
+  <w:style w:type="character" w:styleId="ListLabel197">
+    <w:name w:val="ListLabel 197"/>
+    <w:qFormat/>
+    <w:rPr>
+      <w:rFonts w:cs="Wingdings"/>
+    </w:rPr>
+  </w:style>
+  <w:style w:type="character" w:styleId="ListLabel198">
+    <w:name w:val="ListLabel 198"/>
+    <w:qFormat/>
+    <w:rPr>
+      <w:rFonts w:cs="Symbol"/>
+    </w:rPr>
+  </w:style>
+  <w:style w:type="character" w:styleId="ListLabel199">
+    <w:name w:val="ListLabel 199"/>
+    <w:qFormat/>
+    <w:rPr>
+      <w:rFonts w:cs="Courier New"/>
+    </w:rPr>
+  </w:style>
+  <w:style w:type="character" w:styleId="ListLabel200">
+    <w:name w:val="ListLabel 200"/>
+    <w:qFormat/>
+    <w:rPr>
+      <w:rFonts w:cs="Wingdings"/>
+    </w:rPr>
+  </w:style>
+  <w:style w:type="character" w:styleId="ListLabel201">
+    <w:name w:val="ListLabel 201"/>
+    <w:qFormat/>
+    <w:rPr>
+      <w:rFonts w:cs="Symbol"/>
+    </w:rPr>
+  </w:style>
+  <w:style w:type="character" w:styleId="ListLabel202">
+    <w:name w:val="ListLabel 202"/>
+    <w:qFormat/>
+    <w:rPr>
+      <w:rFonts w:cs="Courier New"/>
+    </w:rPr>
+  </w:style>
+  <w:style w:type="character" w:styleId="ListLabel203">
+    <w:name w:val="ListLabel 203"/>
+    <w:qFormat/>
+    <w:rPr>
+      <w:rFonts w:cs="Wingdings"/>
+    </w:rPr>
+  </w:style>
+  <w:style w:type="character" w:styleId="ListLabel204">
+    <w:name w:val="ListLabel 204"/>
+    <w:qFormat/>
+    <w:rPr/>
+  </w:style>
+  <w:style w:type="character" w:styleId="ListLabel205">
+    <w:name w:val="ListLabel 205"/>
+    <w:qFormat/>
+    <w:rPr>
+      <w:rFonts w:cs="Symbol"/>
+      <w:b/>
+      <w:sz w:val="22"/>
+    </w:rPr>
+  </w:style>
+  <w:style w:type="character" w:styleId="ListLabel206">
+    <w:name w:val="ListLabel 206"/>
+    <w:qFormat/>
+    <w:rPr>
+      <w:rFonts w:cs="Courier New"/>
+    </w:rPr>
+  </w:style>
+  <w:style w:type="character" w:styleId="ListLabel207">
+    <w:name w:val="ListLabel 207"/>
+    <w:qFormat/>
+    <w:rPr>
+      <w:rFonts w:cs="Wingdings"/>
+    </w:rPr>
+  </w:style>
+  <w:style w:type="character" w:styleId="ListLabel208">
+    <w:name w:val="ListLabel 208"/>
+    <w:qFormat/>
+    <w:rPr>
+      <w:rFonts w:cs="Symbol"/>
+    </w:rPr>
+  </w:style>
+  <w:style w:type="character" w:styleId="ListLabel209">
+    <w:name w:val="ListLabel 209"/>
+    <w:qFormat/>
+    <w:rPr>
+      <w:rFonts w:cs="Courier New"/>
+    </w:rPr>
+  </w:style>
+  <w:style w:type="character" w:styleId="ListLabel210">
+    <w:name w:val="ListLabel 210"/>
+    <w:qFormat/>
+    <w:rPr>
+      <w:rFonts w:cs="Wingdings"/>
+    </w:rPr>
+  </w:style>
+  <w:style w:type="character" w:styleId="ListLabel211">
+    <w:name w:val="ListLabel 211"/>
+    <w:qFormat/>
+    <w:rPr>
+      <w:rFonts w:cs="Symbol"/>
+    </w:rPr>
+  </w:style>
+  <w:style w:type="character" w:styleId="ListLabel212">
+    <w:name w:val="ListLabel 212"/>
+    <w:qFormat/>
+    <w:rPr>
+      <w:rFonts w:cs="Courier New"/>
+    </w:rPr>
+  </w:style>
+  <w:style w:type="character" w:styleId="ListLabel213">
+    <w:name w:val="ListLabel 213"/>
+    <w:qFormat/>
+    <w:rPr>
+      <w:rFonts w:cs="Wingdings"/>
+    </w:rPr>
+  </w:style>
+  <w:style w:type="character" w:styleId="ListLabel214">
+    <w:name w:val="ListLabel 214"/>
+    <w:qFormat/>
+    <w:rPr>
+      <w:rFonts w:cs="Times New Roman"/>
+    </w:rPr>
+  </w:style>
+  <w:style w:type="character" w:styleId="ListLabel215">
+    <w:name w:val="ListLabel 215"/>
+    <w:qFormat/>
+    <w:rPr>
+      <w:rFonts w:cs="Courier New"/>
+    </w:rPr>
+  </w:style>
+  <w:style w:type="character" w:styleId="ListLabel216">
+    <w:name w:val="ListLabel 216"/>
+    <w:qFormat/>
+    <w:rPr>
+      <w:rFonts w:cs="Wingdings"/>
+    </w:rPr>
+  </w:style>
+  <w:style w:type="character" w:styleId="ListLabel217">
+    <w:name w:val="ListLabel 217"/>
+    <w:qFormat/>
+    <w:rPr>
+      <w:rFonts w:cs="Symbol"/>
+    </w:rPr>
+  </w:style>
+  <w:style w:type="character" w:styleId="ListLabel218">
+    <w:name w:val="ListLabel 218"/>
+    <w:qFormat/>
+    <w:rPr>
+      <w:rFonts w:cs="Courier New"/>
+    </w:rPr>
+  </w:style>
+  <w:style w:type="character" w:styleId="ListLabel219">
+    <w:name w:val="ListLabel 219"/>
+    <w:qFormat/>
+    <w:rPr>
+      <w:rFonts w:cs="Wingdings"/>
+    </w:rPr>
+  </w:style>
+  <w:style w:type="character" w:styleId="ListLabel220">
+    <w:name w:val="ListLabel 220"/>
+    <w:qFormat/>
+    <w:rPr>
+      <w:rFonts w:cs="Symbol"/>
+    </w:rPr>
+  </w:style>
+  <w:style w:type="character" w:styleId="ListLabel221">
+    <w:name w:val="ListLabel 221"/>
+    <w:qFormat/>
+    <w:rPr>
+      <w:rFonts w:cs="Courier New"/>
+    </w:rPr>
+  </w:style>
+  <w:style w:type="character" w:styleId="ListLabel222">
+    <w:name w:val="ListLabel 222"/>
+    <w:qFormat/>
+    <w:rPr>
+      <w:rFonts w:cs="Wingdings"/>
+    </w:rPr>
+  </w:style>
+  <w:style w:type="character" w:styleId="ListLabel223">
+    <w:name w:val="ListLabel 223"/>
+    <w:qFormat/>
+    <w:rPr>
+      <w:rFonts w:cs="Times New Roman"/>
+      <w:sz w:val="24"/>
+    </w:rPr>
+  </w:style>
+  <w:style w:type="character" w:styleId="ListLabel224">
+    <w:name w:val="ListLabel 224"/>
+    <w:qFormat/>
+    <w:rPr>
+      <w:rFonts w:cs="Courier New"/>
+    </w:rPr>
+  </w:style>
+  <w:style w:type="character" w:styleId="ListLabel225">
+    <w:name w:val="ListLabel 225"/>
+    <w:qFormat/>
+    <w:rPr>
+      <w:rFonts w:cs="Wingdings"/>
+    </w:rPr>
+  </w:style>
+  <w:style w:type="character" w:styleId="ListLabel226">
+    <w:name w:val="ListLabel 226"/>
+    <w:qFormat/>
+    <w:rPr>
+      <w:rFonts w:cs="Symbol"/>
+    </w:rPr>
+  </w:style>
+  <w:style w:type="character" w:styleId="ListLabel227">
+    <w:name w:val="ListLabel 227"/>
+    <w:qFormat/>
+    <w:rPr>
+      <w:rFonts w:cs="Courier New"/>
+    </w:rPr>
+  </w:style>
+  <w:style w:type="character" w:styleId="ListLabel228">
+    <w:name w:val="ListLabel 228"/>
+    <w:qFormat/>
+    <w:rPr>
+      <w:rFonts w:cs="Wingdings"/>
+    </w:rPr>
+  </w:style>
+  <w:style w:type="character" w:styleId="ListLabel229">
+    <w:name w:val="ListLabel 229"/>
+    <w:qFormat/>
+    <w:rPr>
+      <w:rFonts w:cs="Symbol"/>
+    </w:rPr>
+  </w:style>
+  <w:style w:type="character" w:styleId="ListLabel230">
+    <w:name w:val="ListLabel 230"/>
+    <w:qFormat/>
+    <w:rPr>
+      <w:rFonts w:cs="Courier New"/>
+    </w:rPr>
+  </w:style>
+  <w:style w:type="character" w:styleId="ListLabel231">
+    <w:name w:val="ListLabel 231"/>
+    <w:qFormat/>
+    <w:rPr>
+      <w:rFonts w:cs="Wingdings"/>
+    </w:rPr>
+  </w:style>
+  <w:style w:type="character" w:styleId="ListLabel232">
+    <w:name w:val="ListLabel 232"/>
+    <w:qFormat/>
+    <w:rPr/>
+  </w:style>
   <w:style w:type="paragraph" w:styleId="Heading">
     <w:name w:val="Heading"/>
     <w:basedOn w:val="Normal"/>

</xml_diff>